<commit_message>
trying for a successful commit to github
</commit_message>
<xml_diff>
--- a/docassemble/CR234AOnlineSecuredCashBondPostingAgreement/data/templates/CR-234A_Online_Secured_Cash_Bond_Posting_Agreement_5-24_DOCA.docx
+++ b/docassemble/CR234AOnlineSecuredCashBondPostingAgreement/data/templates/CR-234A_Online_Secured_Cash_Bond_Posting_Agreement_5-24_DOCA.docx
@@ -168,6 +168,40 @@
           <w:sz w:val="22"/>
           <w:szCs w:val="22"/>
         </w:rPr>
+        <w:t xml:space="preserve">{%p </w:t>
+      </w:r>
+      <w:r>
+        <w:rPr>
+          <w:rFonts w:ascii="Tahoma" w:hAnsi="Tahoma" w:cs="Tahoma"/>
+          <w:sz w:val="22"/>
+          <w:szCs w:val="22"/>
+        </w:rPr>
+        <w:t xml:space="preserve">if </w:t>
+      </w:r>
+      <w:proofErr w:type="spellStart"/>
+      <w:r>
+        <w:rPr>
+          <w:rFonts w:ascii="Tahoma" w:hAnsi="Tahoma" w:cs="Tahoma"/>
+          <w:sz w:val="22"/>
+          <w:szCs w:val="22"/>
+        </w:rPr>
+        <w:t>person_filing</w:t>
+      </w:r>
+      <w:proofErr w:type="spellEnd"/>
+      <w:r>
+        <w:rPr>
+          <w:rFonts w:ascii="Tahoma" w:hAnsi="Tahoma" w:cs="Tahoma"/>
+          <w:sz w:val="22"/>
+          <w:szCs w:val="22"/>
+        </w:rPr>
+        <w:t xml:space="preserve"> == “defendant” %}</w:t>
+      </w:r>
+      <w:r>
+        <w:rPr>
+          <w:rFonts w:ascii="Tahoma" w:hAnsi="Tahoma" w:cs="Tahoma"/>
+          <w:sz w:val="22"/>
+          <w:szCs w:val="22"/>
+        </w:rPr>
         <w:t>I am the defendant in the case(s).  My name is</w:t>
       </w:r>
       <w:r>
@@ -188,7 +222,6 @@
         </w:rPr>
         <w:t xml:space="preserve">{{ </w:t>
       </w:r>
-      <w:proofErr w:type="spellStart"/>
       <w:r>
         <w:rPr>
           <w:sz w:val="24"/>
@@ -203,9 +236,8 @@
           <w:szCs w:val="24"/>
           <w:u w:val="single"/>
         </w:rPr>
-        <w:t>_first_name</w:t>
-      </w:r>
-      <w:proofErr w:type="spellEnd"/>
+        <w:t>s</w:t>
+      </w:r>
       <w:r>
         <w:rPr>
           <w:sz w:val="24"/>
@@ -217,38 +249,38 @@
       <w:bookmarkEnd w:id="0"/>
       <w:r>
         <w:rPr>
-          <w:sz w:val="24"/>
-          <w:szCs w:val="24"/>
-          <w:u w:val="single"/>
-        </w:rPr>
-        <w:t xml:space="preserve"> {{ </w:t>
-      </w:r>
-      <w:proofErr w:type="spellStart"/>
-      <w:r>
-        <w:rPr>
-          <w:sz w:val="24"/>
-          <w:szCs w:val="24"/>
-          <w:u w:val="single"/>
-        </w:rPr>
-        <w:t>user_last_name</w:t>
-      </w:r>
-      <w:proofErr w:type="spellEnd"/>
-      <w:r>
-        <w:rPr>
-          <w:sz w:val="24"/>
-          <w:szCs w:val="24"/>
-          <w:u w:val="single"/>
-        </w:rPr>
-        <w:t xml:space="preserve"> }}</w:t>
-      </w:r>
-      <w:r>
-        <w:rPr>
           <w:rFonts w:ascii="Tahoma" w:hAnsi="Tahoma" w:cs="Tahoma"/>
           <w:sz w:val="22"/>
           <w:szCs w:val="22"/>
         </w:rPr>
         <w:t xml:space="preserve"> </w:t>
       </w:r>
+      <w:bookmarkEnd w:id="1"/>
+      <w:r>
+        <w:rPr>
+          <w:rFonts w:ascii="Tahoma" w:hAnsi="Tahoma" w:cs="Tahoma"/>
+          <w:sz w:val="22"/>
+          <w:szCs w:val="22"/>
+        </w:rPr>
+        <w:t xml:space="preserve">and my </w:t>
+      </w:r>
+      <w:r>
+        <w:rPr>
+          <w:rFonts w:ascii="Tahoma" w:hAnsi="Tahoma" w:cs="Tahoma"/>
+          <w:sz w:val="22"/>
+          <w:szCs w:val="22"/>
+        </w:rPr>
+        <w:t>date of birth is</w:t>
+      </w:r>
+      <w:r>
+        <w:rPr>
+          <w:rFonts w:ascii="Tahoma" w:hAnsi="Tahoma" w:cs="Tahoma"/>
+          <w:sz w:val="22"/>
+          <w:szCs w:val="22"/>
+        </w:rPr>
+        <w:t xml:space="preserve"> </w:t>
+      </w:r>
+      <w:bookmarkStart w:id="2" w:name="_Hlk169700906"/>
       <w:r>
         <w:rPr>
           <w:sz w:val="24"/>
@@ -257,76 +289,22 @@
         </w:rPr>
         <w:t xml:space="preserve">{{ </w:t>
       </w:r>
-      <w:proofErr w:type="spellStart"/>
-      <w:r>
-        <w:rPr>
-          <w:sz w:val="24"/>
-          <w:szCs w:val="24"/>
-          <w:u w:val="single"/>
-        </w:rPr>
-        <w:t>user_mid_name</w:t>
-      </w:r>
-      <w:proofErr w:type="spellEnd"/>
-      <w:r>
-        <w:rPr>
-          <w:sz w:val="24"/>
-          <w:szCs w:val="24"/>
-          <w:u w:val="single"/>
-        </w:rPr>
-        <w:t xml:space="preserve"> }}</w:t>
-      </w:r>
-      <w:r>
-        <w:rPr>
-          <w:rFonts w:ascii="Tahoma" w:hAnsi="Tahoma" w:cs="Tahoma"/>
-          <w:sz w:val="22"/>
-          <w:szCs w:val="22"/>
-        </w:rPr>
-        <w:t xml:space="preserve"> </w:t>
-      </w:r>
-      <w:bookmarkEnd w:id="1"/>
-      <w:r>
-        <w:rPr>
-          <w:rFonts w:ascii="Tahoma" w:hAnsi="Tahoma" w:cs="Tahoma"/>
-          <w:sz w:val="22"/>
-          <w:szCs w:val="22"/>
-        </w:rPr>
-        <w:t xml:space="preserve">and my </w:t>
-      </w:r>
-      <w:r>
-        <w:rPr>
-          <w:rFonts w:ascii="Tahoma" w:hAnsi="Tahoma" w:cs="Tahoma"/>
-          <w:sz w:val="22"/>
-          <w:szCs w:val="22"/>
-        </w:rPr>
-        <w:t>date of birth is</w:t>
-      </w:r>
-      <w:r>
-        <w:rPr>
-          <w:rFonts w:ascii="Tahoma" w:hAnsi="Tahoma" w:cs="Tahoma"/>
-          <w:sz w:val="22"/>
-          <w:szCs w:val="22"/>
-        </w:rPr>
-        <w:t xml:space="preserve"> </w:t>
-      </w:r>
-      <w:bookmarkStart w:id="2" w:name="_Hlk169700906"/>
-      <w:r>
-        <w:rPr>
-          <w:sz w:val="24"/>
-          <w:szCs w:val="24"/>
-          <w:u w:val="single"/>
-        </w:rPr>
-        <w:t xml:space="preserve">{{ </w:t>
-      </w:r>
-      <w:proofErr w:type="spellStart"/>
-      <w:r>
-        <w:rPr>
-          <w:sz w:val="24"/>
-          <w:szCs w:val="24"/>
-          <w:u w:val="single"/>
-        </w:rPr>
-        <w:t>user_dob</w:t>
-      </w:r>
-      <w:proofErr w:type="spellEnd"/>
+      <w:r>
+        <w:rPr>
+          <w:sz w:val="24"/>
+          <w:szCs w:val="24"/>
+          <w:u w:val="single"/>
+        </w:rPr>
+        <w:t>users[0]</w:t>
+      </w:r>
+      <w:r>
+        <w:rPr>
+          <w:sz w:val="24"/>
+          <w:szCs w:val="24"/>
+          <w:u w:val="single"/>
+        </w:rPr>
+        <w:t>.birthdate</w:t>
+      </w:r>
       <w:r>
         <w:rPr>
           <w:sz w:val="24"/>
@@ -371,57 +349,209 @@
           <w:sz w:val="22"/>
           <w:szCs w:val="22"/>
         </w:rPr>
-        <w:t xml:space="preserve">I read </w:t>
-      </w:r>
-      <w:r>
-        <w:rPr>
-          <w:rFonts w:ascii="Tahoma" w:hAnsi="Tahoma" w:cs="Tahoma"/>
-          <w:sz w:val="22"/>
-          <w:szCs w:val="22"/>
-        </w:rPr>
-        <w:t xml:space="preserve">the </w:t>
+        <w:t>{%p else %}</w:t>
+      </w:r>
+    </w:p>
+    <w:p>
+      <w:pPr>
+        <w:pStyle w:val="ListParagraph"/>
+        <w:numPr>
+          <w:ilvl w:val="0"/>
+          <w:numId w:val="5"/>
+        </w:numPr>
+        <w:tabs>
+          <w:tab w:val="left" w:pos="4680"/>
+          <w:tab w:val="left" w:pos="7200"/>
+        </w:tabs>
+        <w:spacing w:before="120" w:after="120"/>
+        <w:ind w:left="360"/>
+        <w:contextualSpacing w:val="0"/>
+        <w:rPr>
+          <w:rFonts w:ascii="Tahoma" w:hAnsi="Tahoma" w:cs="Tahoma"/>
+          <w:sz w:val="22"/>
+          <w:szCs w:val="22"/>
+        </w:rPr>
+      </w:pPr>
+      <w:r>
+        <w:rPr>
+          <w:rFonts w:ascii="Tahoma" w:hAnsi="Tahoma" w:cs="Tahoma"/>
+          <w:sz w:val="22"/>
+          <w:szCs w:val="22"/>
+        </w:rPr>
+        <w:t xml:space="preserve">This agreement is for the case(s) about </w:t>
+      </w:r>
+      <w:r>
+        <w:rPr>
+          <w:sz w:val="24"/>
+          <w:szCs w:val="24"/>
+          <w:u w:val="single"/>
+        </w:rPr>
+        <w:t xml:space="preserve">{{ </w:t>
+      </w:r>
+      <w:proofErr w:type="spellStart"/>
+      <w:r>
+        <w:rPr>
+          <w:sz w:val="24"/>
+          <w:szCs w:val="24"/>
+          <w:u w:val="single"/>
+        </w:rPr>
+        <w:t>def_first_name</w:t>
+      </w:r>
+      <w:proofErr w:type="spellEnd"/>
+      <w:r>
+        <w:rPr>
+          <w:sz w:val="24"/>
+          <w:szCs w:val="24"/>
+          <w:u w:val="single"/>
+        </w:rPr>
+        <w:t xml:space="preserve"> </w:t>
+      </w:r>
+      <w:r>
+        <w:rPr>
+          <w:sz w:val="24"/>
+          <w:szCs w:val="24"/>
+          <w:u w:val="single"/>
+        </w:rPr>
+        <w:t>}}</w:t>
+      </w:r>
+      <w:r>
+        <w:rPr>
+          <w:sz w:val="24"/>
+          <w:szCs w:val="24"/>
+          <w:u w:val="single"/>
+        </w:rPr>
+        <w:t xml:space="preserve"> </w:t>
+      </w:r>
+      <w:r>
+        <w:rPr>
+          <w:sz w:val="24"/>
+          <w:szCs w:val="24"/>
+          <w:u w:val="single"/>
+        </w:rPr>
+        <w:t xml:space="preserve">{{ </w:t>
+      </w:r>
+      <w:proofErr w:type="spellStart"/>
+      <w:r>
+        <w:rPr>
+          <w:sz w:val="24"/>
+          <w:szCs w:val="24"/>
+          <w:u w:val="single"/>
+        </w:rPr>
+        <w:t>def_mid_name</w:t>
+      </w:r>
+      <w:proofErr w:type="spellEnd"/>
+      <w:r>
+        <w:rPr>
+          <w:sz w:val="24"/>
+          <w:szCs w:val="24"/>
+          <w:u w:val="single"/>
+        </w:rPr>
+        <w:t xml:space="preserve"> }}</w:t>
+      </w:r>
+      <w:r>
+        <w:rPr>
+          <w:rFonts w:ascii="Tahoma" w:hAnsi="Tahoma" w:cs="Tahoma"/>
+          <w:sz w:val="22"/>
+          <w:szCs w:val="22"/>
+          <w:u w:val="single"/>
+        </w:rPr>
+        <w:t xml:space="preserve"> </w:t>
+      </w:r>
+      <w:r>
+        <w:rPr>
+          <w:sz w:val="24"/>
+          <w:szCs w:val="24"/>
+          <w:u w:val="single"/>
+        </w:rPr>
+        <w:t xml:space="preserve">{{ </w:t>
+      </w:r>
+      <w:proofErr w:type="spellStart"/>
+      <w:r>
+        <w:rPr>
+          <w:sz w:val="24"/>
+          <w:szCs w:val="24"/>
+          <w:u w:val="single"/>
+        </w:rPr>
+        <w:t>def_last_name</w:t>
+      </w:r>
+      <w:proofErr w:type="spellEnd"/>
+      <w:r>
+        <w:rPr>
+          <w:sz w:val="24"/>
+          <w:szCs w:val="24"/>
+          <w:u w:val="single"/>
+        </w:rPr>
+        <w:t xml:space="preserve"> }}</w:t>
+      </w:r>
+      <w:r>
+        <w:rPr>
+          <w:rFonts w:ascii="Tahoma" w:hAnsi="Tahoma" w:cs="Tahoma"/>
+          <w:sz w:val="22"/>
+          <w:szCs w:val="22"/>
+        </w:rPr>
+        <w:t xml:space="preserve"> </w:t>
       </w:r>
       <w:r>
         <w:rPr>
           <w:rFonts w:ascii="Tahoma" w:hAnsi="Tahoma" w:cs="Tahoma"/>
           <w:i/>
           <w:iCs/>
-          <w:sz w:val="22"/>
-          <w:szCs w:val="22"/>
-        </w:rPr>
-        <w:t>Online Secured Cash Bond Posting Summary</w:t>
-      </w:r>
-      <w:r>
-        <w:rPr>
-          <w:rFonts w:ascii="Tahoma" w:hAnsi="Tahoma" w:cs="Tahoma"/>
-          <w:sz w:val="22"/>
-          <w:szCs w:val="22"/>
-        </w:rPr>
-        <w:t xml:space="preserve"> (</w:t>
-      </w:r>
-      <w:r>
-        <w:rPr>
-          <w:rFonts w:ascii="Tahoma" w:hAnsi="Tahoma" w:cs="Tahoma"/>
-          <w:sz w:val="22"/>
-          <w:szCs w:val="22"/>
-        </w:rPr>
-        <w:t xml:space="preserve">form </w:t>
-      </w:r>
-      <w:r>
-        <w:rPr>
-          <w:rFonts w:ascii="Tahoma" w:hAnsi="Tahoma" w:cs="Tahoma"/>
-          <w:sz w:val="22"/>
-          <w:szCs w:val="22"/>
-        </w:rPr>
-        <w:t>CR-233)</w:t>
-      </w:r>
-      <w:r>
-        <w:rPr>
-          <w:rFonts w:ascii="Tahoma" w:hAnsi="Tahoma" w:cs="Tahoma"/>
-          <w:sz w:val="22"/>
-          <w:szCs w:val="22"/>
-        </w:rPr>
-        <w:t xml:space="preserve"> that was sent to me by the court</w:t>
+          <w:sz w:val="18"/>
+          <w:szCs w:val="18"/>
+        </w:rPr>
+        <w:t>[name of the defendant]</w:t>
+      </w:r>
+      <w:r>
+        <w:rPr>
+          <w:rFonts w:ascii="Tahoma" w:hAnsi="Tahoma" w:cs="Tahoma"/>
+          <w:sz w:val="22"/>
+          <w:szCs w:val="22"/>
+        </w:rPr>
+        <w:t>,</w:t>
+      </w:r>
+      <w:r>
+        <w:rPr>
+          <w:rFonts w:ascii="Tahoma" w:hAnsi="Tahoma" w:cs="Tahoma"/>
+          <w:i/>
+          <w:iCs/>
+          <w:sz w:val="22"/>
+          <w:szCs w:val="22"/>
+        </w:rPr>
+        <w:t xml:space="preserve"> </w:t>
+      </w:r>
+      <w:r>
+        <w:rPr>
+          <w:rFonts w:ascii="Tahoma" w:hAnsi="Tahoma" w:cs="Tahoma"/>
+          <w:sz w:val="22"/>
+          <w:szCs w:val="22"/>
+        </w:rPr>
+        <w:t xml:space="preserve">whose date of birth is </w:t>
+      </w:r>
+      <w:r>
+        <w:rPr>
+          <w:sz w:val="24"/>
+          <w:szCs w:val="24"/>
+          <w:u w:val="single"/>
+        </w:rPr>
+        <w:t xml:space="preserve">{{ </w:t>
+      </w:r>
+      <w:proofErr w:type="spellStart"/>
+      <w:r>
+        <w:rPr>
+          <w:sz w:val="24"/>
+          <w:szCs w:val="24"/>
+          <w:u w:val="single"/>
+        </w:rPr>
+        <w:t>def_dob</w:t>
+      </w:r>
+      <w:proofErr w:type="spellEnd"/>
+      <w:r>
+        <w:rPr>
+          <w:sz w:val="24"/>
+          <w:szCs w:val="24"/>
+          <w:u w:val="single"/>
+        </w:rPr>
+        <w:t xml:space="preserve"> }}</w:t>
       </w:r>
       <w:r>
         <w:rPr>
@@ -458,63 +588,23 @@
           <w:sz w:val="22"/>
           <w:szCs w:val="22"/>
         </w:rPr>
-        <w:t xml:space="preserve">I am depositing </w:t>
-      </w:r>
-      <w:r>
-        <w:rPr>
-          <w:rFonts w:ascii="Tahoma" w:hAnsi="Tahoma" w:cs="Tahoma"/>
-          <w:sz w:val="22"/>
-          <w:szCs w:val="22"/>
-        </w:rPr>
-        <w:t>money</w:t>
-      </w:r>
-      <w:r>
-        <w:rPr>
-          <w:rFonts w:ascii="Tahoma" w:hAnsi="Tahoma" w:cs="Tahoma"/>
-          <w:sz w:val="22"/>
-          <w:szCs w:val="22"/>
-        </w:rPr>
-        <w:t xml:space="preserve"> as security for </w:t>
-      </w:r>
-      <w:r>
-        <w:rPr>
-          <w:rFonts w:ascii="Tahoma" w:hAnsi="Tahoma" w:cs="Tahoma"/>
-          <w:sz w:val="22"/>
-          <w:szCs w:val="22"/>
-        </w:rPr>
-        <w:t>my</w:t>
-      </w:r>
-      <w:r>
-        <w:rPr>
-          <w:rFonts w:ascii="Tahoma" w:hAnsi="Tahoma" w:cs="Tahoma"/>
-          <w:sz w:val="22"/>
-          <w:szCs w:val="22"/>
-        </w:rPr>
-        <w:t xml:space="preserve"> </w:t>
-      </w:r>
-      <w:r>
-        <w:rPr>
-          <w:rFonts w:ascii="Tahoma" w:hAnsi="Tahoma" w:cs="Tahoma"/>
-          <w:sz w:val="22"/>
-          <w:szCs w:val="22"/>
-        </w:rPr>
-        <w:t>bonds</w:t>
-      </w:r>
-      <w:r>
-        <w:rPr>
-          <w:rFonts w:ascii="Tahoma" w:hAnsi="Tahoma" w:cs="Tahoma"/>
-          <w:sz w:val="22"/>
-          <w:szCs w:val="22"/>
-        </w:rPr>
-        <w:t>.</w:t>
-      </w:r>
-      <w:r>
-        <w:rPr>
-          <w:rFonts w:ascii="Tahoma" w:hAnsi="Tahoma" w:cs="Tahoma"/>
-          <w:sz w:val="22"/>
-          <w:szCs w:val="22"/>
-        </w:rPr>
-        <w:t xml:space="preserve"> </w:t>
+        <w:t xml:space="preserve">{%p </w:t>
+      </w:r>
+      <w:r>
+        <w:rPr>
+          <w:rFonts w:ascii="Tahoma" w:hAnsi="Tahoma" w:cs="Tahoma"/>
+          <w:sz w:val="22"/>
+          <w:szCs w:val="22"/>
+        </w:rPr>
+        <w:t>endif</w:t>
+      </w:r>
+      <w:r>
+        <w:rPr>
+          <w:rFonts w:ascii="Tahoma" w:hAnsi="Tahoma" w:cs="Tahoma"/>
+          <w:sz w:val="22"/>
+          <w:szCs w:val="22"/>
+        </w:rPr>
+        <w:t xml:space="preserve"> %}</w:t>
       </w:r>
     </w:p>
     <w:p>
@@ -543,73 +633,65 @@
           <w:sz w:val="22"/>
           <w:szCs w:val="22"/>
         </w:rPr>
-        <w:t xml:space="preserve">Each credit card transaction is assessed a 3% convenience fee.  If </w:t>
-      </w:r>
-      <w:r>
-        <w:rPr>
-          <w:rFonts w:ascii="Tahoma" w:hAnsi="Tahoma" w:cs="Tahoma"/>
-          <w:sz w:val="22"/>
-          <w:szCs w:val="22"/>
-        </w:rPr>
-        <w:t>the bond</w:t>
-      </w:r>
-      <w:r>
-        <w:rPr>
-          <w:rFonts w:ascii="Tahoma" w:hAnsi="Tahoma" w:cs="Tahoma"/>
-          <w:sz w:val="22"/>
-          <w:szCs w:val="22"/>
-        </w:rPr>
-        <w:t xml:space="preserve"> is later returned (exonerated) to </w:t>
-      </w:r>
-      <w:r>
-        <w:rPr>
-          <w:rFonts w:ascii="Tahoma" w:hAnsi="Tahoma" w:cs="Tahoma"/>
-          <w:sz w:val="22"/>
-          <w:szCs w:val="22"/>
-        </w:rPr>
-        <w:t>me</w:t>
-      </w:r>
-      <w:r>
-        <w:rPr>
-          <w:rFonts w:ascii="Tahoma" w:hAnsi="Tahoma" w:cs="Tahoma"/>
-          <w:sz w:val="22"/>
-          <w:szCs w:val="22"/>
-        </w:rPr>
-        <w:t xml:space="preserve">, </w:t>
-      </w:r>
-      <w:r>
-        <w:rPr>
-          <w:rFonts w:ascii="Tahoma" w:hAnsi="Tahoma" w:cs="Tahoma"/>
-          <w:sz w:val="22"/>
-          <w:szCs w:val="22"/>
-        </w:rPr>
-        <w:t>this</w:t>
-      </w:r>
-      <w:r>
-        <w:rPr>
-          <w:rFonts w:ascii="Tahoma" w:hAnsi="Tahoma" w:cs="Tahoma"/>
-          <w:sz w:val="22"/>
-          <w:szCs w:val="22"/>
-        </w:rPr>
-        <w:t xml:space="preserve"> fee will </w:t>
-      </w:r>
-      <w:r>
-        <w:rPr>
-          <w:rFonts w:ascii="Tahoma" w:hAnsi="Tahoma" w:cs="Tahoma"/>
-          <w:b/>
-          <w:bCs/>
-          <w:sz w:val="22"/>
-          <w:szCs w:val="22"/>
-        </w:rPr>
-        <w:t xml:space="preserve">not </w:t>
-      </w:r>
-      <w:r>
-        <w:rPr>
-          <w:rFonts w:ascii="Tahoma" w:hAnsi="Tahoma" w:cs="Tahoma"/>
-          <w:sz w:val="22"/>
-          <w:szCs w:val="22"/>
-        </w:rPr>
-        <w:t>be returned.</w:t>
+        <w:t xml:space="preserve">I read </w:t>
+      </w:r>
+      <w:r>
+        <w:rPr>
+          <w:rFonts w:ascii="Tahoma" w:hAnsi="Tahoma" w:cs="Tahoma"/>
+          <w:sz w:val="22"/>
+          <w:szCs w:val="22"/>
+        </w:rPr>
+        <w:t xml:space="preserve">the </w:t>
+      </w:r>
+      <w:r>
+        <w:rPr>
+          <w:rFonts w:ascii="Tahoma" w:hAnsi="Tahoma" w:cs="Tahoma"/>
+          <w:i/>
+          <w:iCs/>
+          <w:sz w:val="22"/>
+          <w:szCs w:val="22"/>
+        </w:rPr>
+        <w:t>Online Secured Cash Bond Posting Summary</w:t>
+      </w:r>
+      <w:r>
+        <w:rPr>
+          <w:rFonts w:ascii="Tahoma" w:hAnsi="Tahoma" w:cs="Tahoma"/>
+          <w:sz w:val="22"/>
+          <w:szCs w:val="22"/>
+        </w:rPr>
+        <w:t xml:space="preserve"> (</w:t>
+      </w:r>
+      <w:r>
+        <w:rPr>
+          <w:rFonts w:ascii="Tahoma" w:hAnsi="Tahoma" w:cs="Tahoma"/>
+          <w:sz w:val="22"/>
+          <w:szCs w:val="22"/>
+        </w:rPr>
+        <w:t xml:space="preserve">form </w:t>
+      </w:r>
+      <w:r>
+        <w:rPr>
+          <w:rFonts w:ascii="Tahoma" w:hAnsi="Tahoma" w:cs="Tahoma"/>
+          <w:sz w:val="22"/>
+          <w:szCs w:val="22"/>
+        </w:rPr>
+        <w:t>CR-233)</w:t>
+      </w:r>
+      <w:r>
+        <w:rPr>
+          <w:rFonts w:ascii="Tahoma" w:hAnsi="Tahoma" w:cs="Tahoma"/>
+          <w:sz w:val="22"/>
+          <w:szCs w:val="22"/>
+        </w:rPr>
+        <w:t xml:space="preserve"> that was sent to me by the court</w:t>
+      </w:r>
+      <w:r>
+        <w:rPr>
+          <w:rFonts w:ascii="Tahoma" w:hAnsi="Tahoma" w:cs="Tahoma"/>
+          <w:sz w:val="22"/>
+          <w:szCs w:val="22"/>
+        </w:rPr>
+        <w:t>.</w:t>
       </w:r>
     </w:p>
     <w:p>
@@ -638,23 +720,63 @@
           <w:sz w:val="22"/>
           <w:szCs w:val="22"/>
         </w:rPr>
-        <w:t xml:space="preserve">The bonds continue until the court </w:t>
-      </w:r>
-      <w:r>
-        <w:rPr>
-          <w:rFonts w:ascii="Tahoma" w:hAnsi="Tahoma" w:cs="Tahoma"/>
-          <w:sz w:val="22"/>
-          <w:szCs w:val="22"/>
-        </w:rPr>
-        <w:t xml:space="preserve">cancels </w:t>
-      </w:r>
-      <w:r>
-        <w:rPr>
-          <w:rFonts w:ascii="Tahoma" w:hAnsi="Tahoma" w:cs="Tahoma"/>
-          <w:sz w:val="22"/>
-          <w:szCs w:val="22"/>
-        </w:rPr>
-        <w:t>them.</w:t>
+        <w:t xml:space="preserve">I am depositing </w:t>
+      </w:r>
+      <w:r>
+        <w:rPr>
+          <w:rFonts w:ascii="Tahoma" w:hAnsi="Tahoma" w:cs="Tahoma"/>
+          <w:sz w:val="22"/>
+          <w:szCs w:val="22"/>
+        </w:rPr>
+        <w:t>money</w:t>
+      </w:r>
+      <w:r>
+        <w:rPr>
+          <w:rFonts w:ascii="Tahoma" w:hAnsi="Tahoma" w:cs="Tahoma"/>
+          <w:sz w:val="22"/>
+          <w:szCs w:val="22"/>
+        </w:rPr>
+        <w:t xml:space="preserve"> as security for </w:t>
+      </w:r>
+      <w:r>
+        <w:rPr>
+          <w:rFonts w:ascii="Tahoma" w:hAnsi="Tahoma" w:cs="Tahoma"/>
+          <w:sz w:val="22"/>
+          <w:szCs w:val="22"/>
+        </w:rPr>
+        <w:t>my</w:t>
+      </w:r>
+      <w:r>
+        <w:rPr>
+          <w:rFonts w:ascii="Tahoma" w:hAnsi="Tahoma" w:cs="Tahoma"/>
+          <w:sz w:val="22"/>
+          <w:szCs w:val="22"/>
+        </w:rPr>
+        <w:t xml:space="preserve"> </w:t>
+      </w:r>
+      <w:r>
+        <w:rPr>
+          <w:rFonts w:ascii="Tahoma" w:hAnsi="Tahoma" w:cs="Tahoma"/>
+          <w:sz w:val="22"/>
+          <w:szCs w:val="22"/>
+        </w:rPr>
+        <w:t>bonds</w:t>
+      </w:r>
+      <w:r>
+        <w:rPr>
+          <w:rFonts w:ascii="Tahoma" w:hAnsi="Tahoma" w:cs="Tahoma"/>
+          <w:sz w:val="22"/>
+          <w:szCs w:val="22"/>
+        </w:rPr>
+        <w:t>.</w:t>
+      </w:r>
+      <w:r>
+        <w:rPr>
+          <w:rFonts w:ascii="Tahoma" w:hAnsi="Tahoma" w:cs="Tahoma"/>
+          <w:sz w:val="22"/>
+          <w:szCs w:val="22"/>
+        </w:rPr>
+        <w:t xml:space="preserve"> </w:t>
       </w:r>
     </w:p>
     <w:p>
@@ -680,273 +802,76 @@
       <w:r>
         <w:rPr>
           <w:rFonts w:ascii="Tahoma" w:hAnsi="Tahoma" w:cs="Tahoma"/>
+          <w:sz w:val="22"/>
+          <w:szCs w:val="22"/>
+        </w:rPr>
+        <w:t xml:space="preserve">Each credit card transaction is assessed a 3% convenience fee.  If </w:t>
+      </w:r>
+      <w:r>
+        <w:rPr>
+          <w:rFonts w:ascii="Tahoma" w:hAnsi="Tahoma" w:cs="Tahoma"/>
+          <w:sz w:val="22"/>
+          <w:szCs w:val="22"/>
+        </w:rPr>
+        <w:t>the bond</w:t>
+      </w:r>
+      <w:r>
+        <w:rPr>
+          <w:rFonts w:ascii="Tahoma" w:hAnsi="Tahoma" w:cs="Tahoma"/>
+          <w:sz w:val="22"/>
+          <w:szCs w:val="22"/>
+        </w:rPr>
+        <w:t xml:space="preserve"> is later returned (exonerated) to </w:t>
+      </w:r>
+      <w:r>
+        <w:rPr>
+          <w:rFonts w:ascii="Tahoma" w:hAnsi="Tahoma" w:cs="Tahoma"/>
+          <w:sz w:val="22"/>
+          <w:szCs w:val="22"/>
+        </w:rPr>
+        <w:t>me</w:t>
+      </w:r>
+      <w:r>
+        <w:rPr>
+          <w:rFonts w:ascii="Tahoma" w:hAnsi="Tahoma" w:cs="Tahoma"/>
+          <w:sz w:val="22"/>
+          <w:szCs w:val="22"/>
+        </w:rPr>
+        <w:t xml:space="preserve">, </w:t>
+      </w:r>
+      <w:r>
+        <w:rPr>
+          <w:rFonts w:ascii="Tahoma" w:hAnsi="Tahoma" w:cs="Tahoma"/>
+          <w:sz w:val="22"/>
+          <w:szCs w:val="22"/>
+        </w:rPr>
+        <w:t>this</w:t>
+      </w:r>
+      <w:r>
+        <w:rPr>
+          <w:rFonts w:ascii="Tahoma" w:hAnsi="Tahoma" w:cs="Tahoma"/>
+          <w:sz w:val="22"/>
+          <w:szCs w:val="22"/>
+        </w:rPr>
+        <w:t xml:space="preserve"> fee will </w:t>
+      </w:r>
+      <w:r>
+        <w:rPr>
+          <w:rFonts w:ascii="Tahoma" w:hAnsi="Tahoma" w:cs="Tahoma"/>
           <w:b/>
-          <w:sz w:val="22"/>
-          <w:szCs w:val="22"/>
-        </w:rPr>
-        <w:t>If</w:t>
-      </w:r>
-      <w:r>
-        <w:rPr>
-          <w:rFonts w:ascii="Tahoma" w:hAnsi="Tahoma" w:cs="Tahoma"/>
-          <w:sz w:val="22"/>
-          <w:szCs w:val="22"/>
-        </w:rPr>
-        <w:t xml:space="preserve">{% if </w:t>
-      </w:r>
-      <w:proofErr w:type="spellStart"/>
-      <w:r>
-        <w:rPr>
-          <w:rFonts w:ascii="Tahoma" w:hAnsi="Tahoma" w:cs="Tahoma"/>
-          <w:sz w:val="22"/>
-          <w:szCs w:val="22"/>
-        </w:rPr>
-        <w:t>person_filing</w:t>
-      </w:r>
-      <w:proofErr w:type="spellEnd"/>
-      <w:r>
-        <w:rPr>
-          <w:rFonts w:ascii="Tahoma" w:hAnsi="Tahoma" w:cs="Tahoma"/>
-          <w:sz w:val="22"/>
-          <w:szCs w:val="22"/>
-        </w:rPr>
-        <w:t xml:space="preserve"> == “defendant” %}</w:t>
-      </w:r>
-      <w:r>
-        <w:rPr>
-          <w:rFonts w:ascii="Tahoma" w:hAnsi="Tahoma" w:cs="Tahoma"/>
-          <w:b/>
-          <w:sz w:val="22"/>
-          <w:szCs w:val="22"/>
-        </w:rPr>
-        <w:t>I</w:t>
-      </w:r>
-      <w:r>
-        <w:rPr>
-          <w:rFonts w:ascii="Tahoma" w:hAnsi="Tahoma" w:cs="Tahoma"/>
-          <w:b/>
-          <w:sz w:val="22"/>
-          <w:szCs w:val="22"/>
-        </w:rPr>
-        <w:t xml:space="preserve"> </w:t>
-      </w:r>
-      <w:r>
-        <w:rPr>
-          <w:rFonts w:ascii="Tahoma" w:hAnsi="Tahoma" w:cs="Tahoma"/>
-          <w:b/>
-          <w:sz w:val="22"/>
-          <w:szCs w:val="22"/>
-        </w:rPr>
-        <w:t>follow</w:t>
-      </w:r>
-      <w:r>
-        <w:rPr>
-          <w:rFonts w:ascii="Tahoma" w:hAnsi="Tahoma" w:cs="Tahoma"/>
-          <w:sz w:val="22"/>
-          <w:szCs w:val="22"/>
-        </w:rPr>
-        <w:t xml:space="preserve">{% else </w:t>
-      </w:r>
-      <w:r>
-        <w:rPr>
-          <w:rFonts w:ascii="Tahoma" w:hAnsi="Tahoma" w:cs="Tahoma"/>
-          <w:sz w:val="22"/>
-          <w:szCs w:val="22"/>
-        </w:rPr>
-        <w:t>%}</w:t>
-      </w:r>
-      <w:r>
-        <w:rPr>
-          <w:rFonts w:ascii="Tahoma" w:hAnsi="Tahoma" w:cs="Tahoma"/>
-          <w:b/>
-          <w:sz w:val="22"/>
-          <w:szCs w:val="22"/>
-        </w:rPr>
-        <w:t>the defendant</w:t>
-      </w:r>
-      <w:r>
-        <w:rPr>
-          <w:rFonts w:ascii="Tahoma" w:hAnsi="Tahoma" w:cs="Tahoma"/>
-          <w:b/>
-          <w:sz w:val="22"/>
-          <w:szCs w:val="22"/>
-        </w:rPr>
-        <w:t xml:space="preserve"> follows</w:t>
-      </w:r>
-      <w:r>
-        <w:rPr>
-          <w:rFonts w:ascii="Tahoma" w:hAnsi="Tahoma" w:cs="Tahoma"/>
-          <w:sz w:val="22"/>
-          <w:szCs w:val="22"/>
-        </w:rPr>
-        <w:t>{% endif</w:t>
-      </w:r>
-      <w:r>
-        <w:rPr>
-          <w:rFonts w:ascii="Tahoma" w:hAnsi="Tahoma" w:cs="Tahoma"/>
-          <w:sz w:val="22"/>
-          <w:szCs w:val="22"/>
-        </w:rPr>
-        <w:t xml:space="preserve"> </w:t>
-      </w:r>
-      <w:r>
-        <w:rPr>
-          <w:rFonts w:ascii="Tahoma" w:hAnsi="Tahoma" w:cs="Tahoma"/>
-          <w:sz w:val="22"/>
-          <w:szCs w:val="22"/>
-        </w:rPr>
-        <w:t>%</w:t>
-      </w:r>
-      <w:bookmarkStart w:id="3" w:name="_GoBack"/>
-      <w:bookmarkEnd w:id="3"/>
-      <w:r>
-        <w:rPr>
-          <w:rFonts w:ascii="Tahoma" w:hAnsi="Tahoma" w:cs="Tahoma"/>
-          <w:sz w:val="22"/>
-          <w:szCs w:val="22"/>
-        </w:rPr>
-        <w:t>}</w:t>
-      </w:r>
-      <w:r>
-        <w:rPr>
-          <w:rFonts w:ascii="Tahoma" w:hAnsi="Tahoma" w:cs="Tahoma"/>
-          <w:sz w:val="22"/>
-          <w:szCs w:val="22"/>
-        </w:rPr>
-        <w:t xml:space="preserve"> the conditions</w:t>
-      </w:r>
-      <w:r>
-        <w:rPr>
-          <w:rFonts w:ascii="Tahoma" w:hAnsi="Tahoma" w:cs="Tahoma"/>
-          <w:sz w:val="22"/>
-          <w:szCs w:val="22"/>
-        </w:rPr>
-        <w:t xml:space="preserve"> of the bonds</w:t>
-      </w:r>
-      <w:r>
-        <w:rPr>
-          <w:rFonts w:ascii="Tahoma" w:hAnsi="Tahoma" w:cs="Tahoma"/>
-          <w:sz w:val="22"/>
-          <w:szCs w:val="22"/>
-        </w:rPr>
-        <w:t>, the</w:t>
-      </w:r>
-      <w:r>
-        <w:rPr>
-          <w:rFonts w:ascii="Tahoma" w:hAnsi="Tahoma" w:cs="Tahoma"/>
-          <w:sz w:val="22"/>
-          <w:szCs w:val="22"/>
-        </w:rPr>
-        <w:t xml:space="preserve"> court will cancel the</w:t>
-      </w:r>
-      <w:r>
-        <w:rPr>
-          <w:rFonts w:ascii="Tahoma" w:hAnsi="Tahoma" w:cs="Tahoma"/>
-          <w:sz w:val="22"/>
-          <w:szCs w:val="22"/>
-        </w:rPr>
-        <w:t xml:space="preserve"> bonds</w:t>
-      </w:r>
-      <w:r>
-        <w:rPr>
-          <w:rFonts w:ascii="Tahoma" w:hAnsi="Tahoma" w:cs="Tahoma"/>
-          <w:sz w:val="22"/>
-          <w:szCs w:val="22"/>
-        </w:rPr>
-        <w:t xml:space="preserve">. </w:t>
-      </w:r>
-      <w:r>
-        <w:rPr>
-          <w:rFonts w:ascii="Tahoma" w:hAnsi="Tahoma" w:cs="Tahoma"/>
-          <w:sz w:val="22"/>
-          <w:szCs w:val="22"/>
-        </w:rPr>
-        <w:t xml:space="preserve"> </w:t>
-      </w:r>
-      <w:r>
-        <w:rPr>
-          <w:rFonts w:ascii="Tahoma" w:hAnsi="Tahoma" w:cs="Tahoma"/>
-          <w:sz w:val="22"/>
-          <w:szCs w:val="22"/>
-        </w:rPr>
-        <w:t>If</w:t>
-      </w:r>
-      <w:r>
-        <w:rPr>
-          <w:rFonts w:ascii="Tahoma" w:hAnsi="Tahoma" w:cs="Tahoma"/>
-          <w:sz w:val="22"/>
-          <w:szCs w:val="22"/>
-        </w:rPr>
-        <w:t xml:space="preserve"> the </w:t>
-      </w:r>
-      <w:r>
-        <w:rPr>
-          <w:rFonts w:ascii="Tahoma" w:hAnsi="Tahoma" w:cs="Tahoma"/>
-          <w:sz w:val="22"/>
-          <w:szCs w:val="22"/>
-        </w:rPr>
-        <w:t xml:space="preserve">court cancels the </w:t>
-      </w:r>
-      <w:r>
-        <w:rPr>
-          <w:rFonts w:ascii="Tahoma" w:hAnsi="Tahoma" w:cs="Tahoma"/>
-          <w:sz w:val="22"/>
-          <w:szCs w:val="22"/>
-        </w:rPr>
-        <w:t>bond</w:t>
-      </w:r>
-      <w:r>
-        <w:rPr>
-          <w:rFonts w:ascii="Tahoma" w:hAnsi="Tahoma" w:cs="Tahoma"/>
-          <w:sz w:val="22"/>
-          <w:szCs w:val="22"/>
-        </w:rPr>
-        <w:t>s</w:t>
-      </w:r>
-      <w:r>
-        <w:rPr>
-          <w:rFonts w:ascii="Tahoma" w:hAnsi="Tahoma" w:cs="Tahoma"/>
-          <w:sz w:val="22"/>
-          <w:szCs w:val="22"/>
-        </w:rPr>
-        <w:t>:</w:t>
-      </w:r>
-    </w:p>
-    <w:p>
-      <w:pPr>
-        <w:spacing w:before="120" w:after="120"/>
-        <w:ind w:left="360"/>
-        <w:rPr>
-          <w:sz w:val="24"/>
-          <w:szCs w:val="24"/>
-          <w:u w:val="single"/>
-        </w:rPr>
-      </w:pPr>
-      <w:r>
-        <w:rPr>
-          <w:sz w:val="24"/>
-          <w:szCs w:val="24"/>
-          <w:u w:val="single"/>
-        </w:rPr>
-        <w:t xml:space="preserve">{{ </w:t>
-      </w:r>
-      <w:proofErr w:type="spellStart"/>
-      <w:r>
-        <w:rPr>
-          <w:sz w:val="24"/>
-          <w:szCs w:val="24"/>
-          <w:u w:val="single"/>
-        </w:rPr>
-        <w:t>money_deposit</w:t>
-      </w:r>
-      <w:proofErr w:type="spellEnd"/>
-      <w:r>
-        <w:rPr>
-          <w:sz w:val="24"/>
-          <w:szCs w:val="24"/>
-          <w:u w:val="single"/>
-        </w:rPr>
-        <w:t xml:space="preserve"> }}</w:t>
+          <w:bCs/>
+          <w:sz w:val="22"/>
+          <w:szCs w:val="22"/>
+        </w:rPr>
+        <w:t xml:space="preserve">not </w:t>
+      </w:r>
+      <w:r>
+        <w:rPr>
+          <w:rFonts w:ascii="Tahoma" w:hAnsi="Tahoma" w:cs="Tahoma"/>
+          <w:sz w:val="22"/>
+          <w:szCs w:val="22"/>
+        </w:rPr>
+        <w:t>be returned.</w:t>
       </w:r>
     </w:p>
     <w:p>
@@ -975,137 +900,23 @@
           <w:sz w:val="22"/>
           <w:szCs w:val="22"/>
         </w:rPr>
-        <w:t>T</w:t>
-      </w:r>
-      <w:r>
-        <w:rPr>
-          <w:rFonts w:ascii="Tahoma" w:hAnsi="Tahoma" w:cs="Tahoma"/>
-          <w:sz w:val="22"/>
-          <w:szCs w:val="22"/>
-        </w:rPr>
-        <w:t xml:space="preserve">he court will send </w:t>
-      </w:r>
-      <w:r>
-        <w:rPr>
-          <w:rFonts w:ascii="Tahoma" w:hAnsi="Tahoma" w:cs="Tahoma"/>
-          <w:sz w:val="22"/>
-          <w:szCs w:val="22"/>
-        </w:rPr>
-        <w:t xml:space="preserve">me </w:t>
-      </w:r>
-      <w:r>
-        <w:rPr>
-          <w:rFonts w:ascii="Tahoma" w:hAnsi="Tahoma" w:cs="Tahoma"/>
-          <w:sz w:val="22"/>
-          <w:szCs w:val="22"/>
-        </w:rPr>
-        <w:t xml:space="preserve">a check for the canceled bond money at the address </w:t>
-      </w:r>
-      <w:r>
-        <w:rPr>
-          <w:rFonts w:ascii="Tahoma" w:hAnsi="Tahoma" w:cs="Tahoma"/>
-          <w:sz w:val="22"/>
-          <w:szCs w:val="22"/>
-        </w:rPr>
-        <w:t xml:space="preserve">I </w:t>
-      </w:r>
-      <w:r>
-        <w:rPr>
-          <w:rFonts w:ascii="Tahoma" w:hAnsi="Tahoma" w:cs="Tahoma"/>
-          <w:sz w:val="22"/>
-          <w:szCs w:val="22"/>
-        </w:rPr>
-        <w:t>provide.  The</w:t>
-      </w:r>
-      <w:r>
-        <w:rPr>
-          <w:rFonts w:ascii="Tahoma" w:hAnsi="Tahoma" w:cs="Tahoma"/>
-          <w:sz w:val="22"/>
-          <w:szCs w:val="22"/>
-        </w:rPr>
-        <w:t xml:space="preserve"> money will </w:t>
-      </w:r>
-      <w:r>
-        <w:rPr>
-          <w:rFonts w:ascii="Tahoma" w:hAnsi="Tahoma" w:cs="Tahoma"/>
-          <w:b/>
-          <w:bCs/>
-          <w:sz w:val="22"/>
-          <w:szCs w:val="22"/>
-        </w:rPr>
-        <w:t xml:space="preserve">not </w:t>
-      </w:r>
-      <w:r>
-        <w:rPr>
-          <w:rFonts w:ascii="Tahoma" w:hAnsi="Tahoma" w:cs="Tahoma"/>
-          <w:sz w:val="22"/>
-          <w:szCs w:val="22"/>
-        </w:rPr>
-        <w:t>be refunded on the original credit card used to post the bond</w:t>
-      </w:r>
-      <w:r>
-        <w:rPr>
-          <w:rFonts w:ascii="Tahoma" w:hAnsi="Tahoma" w:cs="Tahoma"/>
-          <w:sz w:val="22"/>
-          <w:szCs w:val="22"/>
-        </w:rPr>
-        <w:t xml:space="preserve">.  </w:t>
-      </w:r>
-      <w:r>
-        <w:rPr>
-          <w:rFonts w:ascii="Tahoma" w:hAnsi="Tahoma" w:cs="Tahoma"/>
-          <w:sz w:val="22"/>
-          <w:szCs w:val="22"/>
-        </w:rPr>
-        <w:t xml:space="preserve">If I post </w:t>
-      </w:r>
-      <w:r>
-        <w:rPr>
-          <w:rFonts w:ascii="Tahoma" w:hAnsi="Tahoma" w:cs="Tahoma"/>
-          <w:sz w:val="22"/>
-          <w:szCs w:val="22"/>
-        </w:rPr>
-        <w:t xml:space="preserve">the </w:t>
-      </w:r>
-      <w:r>
-        <w:rPr>
-          <w:rFonts w:ascii="Tahoma" w:hAnsi="Tahoma" w:cs="Tahoma"/>
-          <w:sz w:val="22"/>
-          <w:szCs w:val="22"/>
-        </w:rPr>
-        <w:t>b</w:t>
-      </w:r>
-      <w:r>
-        <w:rPr>
-          <w:rFonts w:ascii="Tahoma" w:hAnsi="Tahoma" w:cs="Tahoma"/>
-          <w:sz w:val="22"/>
-          <w:szCs w:val="22"/>
-        </w:rPr>
-        <w:t>ond</w:t>
-      </w:r>
-      <w:r>
-        <w:rPr>
-          <w:rFonts w:ascii="Tahoma" w:hAnsi="Tahoma" w:cs="Tahoma"/>
-          <w:sz w:val="22"/>
-          <w:szCs w:val="22"/>
-        </w:rPr>
-        <w:t xml:space="preserve"> using another person’s credit card, the refund will go to me, not the holder of the credit card. </w:t>
-      </w:r>
-      <w:r>
-        <w:rPr>
-          <w:rFonts w:ascii="Tahoma" w:hAnsi="Tahoma" w:cs="Tahoma"/>
-          <w:sz w:val="22"/>
-          <w:szCs w:val="22"/>
-        </w:rPr>
-        <w:t xml:space="preserve"> </w:t>
-      </w:r>
-      <w:r>
-        <w:rPr>
-          <w:rFonts w:ascii="Tahoma" w:hAnsi="Tahoma" w:cs="Tahoma"/>
-          <w:sz w:val="22"/>
-          <w:szCs w:val="22"/>
-        </w:rPr>
-        <w:t>I am responsible for telling the credit card holder about this before I pay the bond.</w:t>
+        <w:t xml:space="preserve">The bonds continue until the court </w:t>
+      </w:r>
+      <w:r>
+        <w:rPr>
+          <w:rFonts w:ascii="Tahoma" w:hAnsi="Tahoma" w:cs="Tahoma"/>
+          <w:sz w:val="22"/>
+          <w:szCs w:val="22"/>
+        </w:rPr>
+        <w:t xml:space="preserve">cancels </w:t>
+      </w:r>
+      <w:r>
+        <w:rPr>
+          <w:rFonts w:ascii="Tahoma" w:hAnsi="Tahoma" w:cs="Tahoma"/>
+          <w:sz w:val="22"/>
+          <w:szCs w:val="22"/>
+        </w:rPr>
+        <w:t>them.</w:t>
       </w:r>
     </w:p>
     <w:p>
@@ -1140,6 +951,15 @@
       <w:r>
         <w:rPr>
           <w:rFonts w:ascii="Tahoma" w:hAnsi="Tahoma" w:cs="Tahoma"/>
+          <w:b/>
+          <w:sz w:val="22"/>
+          <w:szCs w:val="22"/>
+        </w:rPr>
+        <w:t xml:space="preserve"> </w:t>
+      </w:r>
+      <w:r>
+        <w:rPr>
+          <w:rFonts w:ascii="Tahoma" w:hAnsi="Tahoma" w:cs="Tahoma"/>
           <w:sz w:val="22"/>
           <w:szCs w:val="22"/>
         </w:rPr>
@@ -1179,7 +999,7 @@
           <w:sz w:val="22"/>
           <w:szCs w:val="22"/>
         </w:rPr>
-        <w:t xml:space="preserve"> do not</w:t>
+        <w:t xml:space="preserve"> </w:t>
       </w:r>
       <w:r>
         <w:rPr>
@@ -1188,15 +1008,23 @@
           <w:sz w:val="22"/>
           <w:szCs w:val="22"/>
         </w:rPr>
-        <w:t xml:space="preserve"> follow</w:t>
-      </w:r>
-      <w:r>
-        <w:rPr>
-          <w:rFonts w:ascii="Tahoma" w:hAnsi="Tahoma" w:cs="Tahoma"/>
-          <w:sz w:val="22"/>
-          <w:szCs w:val="22"/>
-        </w:rPr>
-        <w:t>{% else %}</w:t>
+        <w:t>follow</w:t>
+      </w:r>
+      <w:r>
+        <w:rPr>
+          <w:rFonts w:ascii="Tahoma" w:hAnsi="Tahoma" w:cs="Tahoma"/>
+          <w:sz w:val="22"/>
+          <w:szCs w:val="22"/>
+        </w:rPr>
+        <w:t xml:space="preserve">{% else </w:t>
+      </w:r>
+      <w:r>
+        <w:rPr>
+          <w:rFonts w:ascii="Tahoma" w:hAnsi="Tahoma" w:cs="Tahoma"/>
+          <w:sz w:val="22"/>
+          <w:szCs w:val="22"/>
+        </w:rPr>
+        <w:t>%}</w:t>
       </w:r>
       <w:r>
         <w:rPr>
@@ -1205,7 +1033,7 @@
           <w:sz w:val="22"/>
           <w:szCs w:val="22"/>
         </w:rPr>
-        <w:t xml:space="preserve">the defendant </w:t>
+        <w:t>the defendant</w:t>
       </w:r>
       <w:r>
         <w:rPr>
@@ -1214,16 +1042,7 @@
           <w:sz w:val="22"/>
           <w:szCs w:val="22"/>
         </w:rPr>
-        <w:t xml:space="preserve">does not </w:t>
-      </w:r>
-      <w:r>
-        <w:rPr>
-          <w:rFonts w:ascii="Tahoma" w:hAnsi="Tahoma" w:cs="Tahoma"/>
-          <w:b/>
-          <w:sz w:val="22"/>
-          <w:szCs w:val="22"/>
-        </w:rPr>
-        <w:t>follow</w:t>
+        <w:t xml:space="preserve"> follows</w:t>
       </w:r>
       <w:r>
         <w:rPr>
@@ -1255,47 +1074,47 @@
           <w:sz w:val="22"/>
           <w:szCs w:val="22"/>
         </w:rPr>
-        <w:t xml:space="preserve">} </w:t>
-      </w:r>
-      <w:r>
-        <w:rPr>
-          <w:rFonts w:ascii="Tahoma" w:hAnsi="Tahoma" w:cs="Tahoma"/>
-          <w:sz w:val="22"/>
-          <w:szCs w:val="22"/>
-        </w:rPr>
-        <w:t xml:space="preserve">the conditions of the bonds, the </w:t>
-      </w:r>
-      <w:r>
-        <w:rPr>
-          <w:rFonts w:ascii="Tahoma" w:hAnsi="Tahoma" w:cs="Tahoma"/>
-          <w:sz w:val="22"/>
-          <w:szCs w:val="22"/>
-        </w:rPr>
-        <w:t xml:space="preserve">court will forfeit </w:t>
-      </w:r>
-      <w:r>
-        <w:rPr>
-          <w:rFonts w:ascii="Tahoma" w:hAnsi="Tahoma" w:cs="Tahoma"/>
-          <w:sz w:val="22"/>
-          <w:szCs w:val="22"/>
-        </w:rPr>
-        <w:t xml:space="preserve">the money </w:t>
-      </w:r>
-      <w:r>
-        <w:rPr>
-          <w:rFonts w:ascii="Tahoma" w:hAnsi="Tahoma" w:cs="Tahoma"/>
-          <w:sz w:val="22"/>
-          <w:szCs w:val="22"/>
-        </w:rPr>
-        <w:t>to the State</w:t>
-      </w:r>
-      <w:r>
-        <w:rPr>
-          <w:rFonts w:ascii="Tahoma" w:hAnsi="Tahoma" w:cs="Tahoma"/>
-          <w:sz w:val="22"/>
-          <w:szCs w:val="22"/>
-        </w:rPr>
-        <w:t xml:space="preserve"> of Alaska</w:t>
+        <w:t>}</w:t>
+      </w:r>
+      <w:r>
+        <w:rPr>
+          <w:rFonts w:ascii="Tahoma" w:hAnsi="Tahoma" w:cs="Tahoma"/>
+          <w:sz w:val="22"/>
+          <w:szCs w:val="22"/>
+        </w:rPr>
+        <w:t xml:space="preserve"> the conditions</w:t>
+      </w:r>
+      <w:r>
+        <w:rPr>
+          <w:rFonts w:ascii="Tahoma" w:hAnsi="Tahoma" w:cs="Tahoma"/>
+          <w:sz w:val="22"/>
+          <w:szCs w:val="22"/>
+        </w:rPr>
+        <w:t xml:space="preserve"> of the bonds</w:t>
+      </w:r>
+      <w:r>
+        <w:rPr>
+          <w:rFonts w:ascii="Tahoma" w:hAnsi="Tahoma" w:cs="Tahoma"/>
+          <w:sz w:val="22"/>
+          <w:szCs w:val="22"/>
+        </w:rPr>
+        <w:t>, the</w:t>
+      </w:r>
+      <w:r>
+        <w:rPr>
+          <w:rFonts w:ascii="Tahoma" w:hAnsi="Tahoma" w:cs="Tahoma"/>
+          <w:sz w:val="22"/>
+          <w:szCs w:val="22"/>
+        </w:rPr>
+        <w:t xml:space="preserve"> court will cancel the</w:t>
+      </w:r>
+      <w:r>
+        <w:rPr>
+          <w:rFonts w:ascii="Tahoma" w:hAnsi="Tahoma" w:cs="Tahoma"/>
+          <w:sz w:val="22"/>
+          <w:szCs w:val="22"/>
+        </w:rPr>
+        <w:t xml:space="preserve"> bonds</w:t>
       </w:r>
       <w:r>
         <w:rPr>
@@ -1319,63 +1138,64 @@
           <w:sz w:val="22"/>
           <w:szCs w:val="22"/>
         </w:rPr>
-        <w:t xml:space="preserve">The court will </w:t>
-      </w:r>
-      <w:r>
-        <w:rPr>
-          <w:rFonts w:ascii="Tahoma" w:hAnsi="Tahoma" w:cs="Tahoma"/>
-          <w:sz w:val="22"/>
-          <w:szCs w:val="22"/>
-        </w:rPr>
-        <w:t xml:space="preserve">send </w:t>
-      </w:r>
-      <w:r>
-        <w:rPr>
-          <w:rFonts w:ascii="Tahoma" w:hAnsi="Tahoma" w:cs="Tahoma"/>
-          <w:sz w:val="22"/>
-          <w:szCs w:val="22"/>
-        </w:rPr>
-        <w:t xml:space="preserve">me notice of forfeiture to </w:t>
-      </w:r>
-      <w:r>
-        <w:rPr>
-          <w:rFonts w:ascii="Tahoma" w:hAnsi="Tahoma" w:cs="Tahoma"/>
-          <w:sz w:val="22"/>
-          <w:szCs w:val="22"/>
-        </w:rPr>
-        <w:t xml:space="preserve">the mailing </w:t>
-      </w:r>
-      <w:r>
-        <w:rPr>
-          <w:rFonts w:ascii="Tahoma" w:hAnsi="Tahoma" w:cs="Tahoma"/>
-          <w:sz w:val="22"/>
-          <w:szCs w:val="22"/>
-        </w:rPr>
-        <w:t xml:space="preserve">or email </w:t>
-      </w:r>
-      <w:r>
-        <w:rPr>
-          <w:rFonts w:ascii="Tahoma" w:hAnsi="Tahoma" w:cs="Tahoma"/>
-          <w:sz w:val="22"/>
-          <w:szCs w:val="22"/>
-        </w:rPr>
-        <w:t xml:space="preserve">address </w:t>
-      </w:r>
-      <w:r>
-        <w:rPr>
-          <w:rFonts w:ascii="Tahoma" w:hAnsi="Tahoma" w:cs="Tahoma"/>
-          <w:sz w:val="22"/>
-          <w:szCs w:val="22"/>
-        </w:rPr>
-        <w:t>I provide</w:t>
-      </w:r>
-      <w:r>
-        <w:rPr>
-          <w:rFonts w:ascii="Tahoma" w:hAnsi="Tahoma" w:cs="Tahoma"/>
-          <w:sz w:val="22"/>
-          <w:szCs w:val="22"/>
-        </w:rPr>
-        <w:t xml:space="preserve">. </w:t>
+        <w:t>If</w:t>
+      </w:r>
+      <w:r>
+        <w:rPr>
+          <w:rFonts w:ascii="Tahoma" w:hAnsi="Tahoma" w:cs="Tahoma"/>
+          <w:sz w:val="22"/>
+          <w:szCs w:val="22"/>
+        </w:rPr>
+        <w:t xml:space="preserve"> the </w:t>
+      </w:r>
+      <w:r>
+        <w:rPr>
+          <w:rFonts w:ascii="Tahoma" w:hAnsi="Tahoma" w:cs="Tahoma"/>
+          <w:sz w:val="22"/>
+          <w:szCs w:val="22"/>
+        </w:rPr>
+        <w:t xml:space="preserve">court cancels the </w:t>
+      </w:r>
+      <w:r>
+        <w:rPr>
+          <w:rFonts w:ascii="Tahoma" w:hAnsi="Tahoma" w:cs="Tahoma"/>
+          <w:sz w:val="22"/>
+          <w:szCs w:val="22"/>
+        </w:rPr>
+        <w:t>bond</w:t>
+      </w:r>
+      <w:r>
+        <w:rPr>
+          <w:rFonts w:ascii="Tahoma" w:hAnsi="Tahoma" w:cs="Tahoma"/>
+          <w:sz w:val="22"/>
+          <w:szCs w:val="22"/>
+        </w:rPr>
+        <w:t>s</w:t>
+      </w:r>
+      <w:r>
+        <w:rPr>
+          <w:rFonts w:ascii="Tahoma" w:hAnsi="Tahoma" w:cs="Tahoma"/>
+          <w:sz w:val="22"/>
+          <w:szCs w:val="22"/>
+        </w:rPr>
+        <w:t>:</w:t>
+      </w:r>
+    </w:p>
+    <w:p>
+      <w:pPr>
+        <w:spacing w:before="120" w:after="120"/>
+        <w:ind w:left="360"/>
+        <w:rPr>
+          <w:sz w:val="24"/>
+          <w:szCs w:val="24"/>
+        </w:rPr>
+      </w:pPr>
+      <w:r>
+        <w:rPr>
+          <w:sz w:val="24"/>
+          <w:szCs w:val="24"/>
+        </w:rPr>
+        <w:t>{{ money_deposit }}</w:t>
       </w:r>
     </w:p>
     <w:p>
@@ -1401,89 +1221,124 @@
       <w:r>
         <w:rPr>
           <w:rFonts w:ascii="Tahoma" w:hAnsi="Tahoma" w:cs="Tahoma"/>
+          <w:sz w:val="22"/>
+          <w:szCs w:val="22"/>
+        </w:rPr>
+        <w:t>T</w:t>
+      </w:r>
+      <w:r>
+        <w:rPr>
+          <w:rFonts w:ascii="Tahoma" w:hAnsi="Tahoma" w:cs="Tahoma"/>
+          <w:sz w:val="22"/>
+          <w:szCs w:val="22"/>
+        </w:rPr>
+        <w:t xml:space="preserve">he court will send </w:t>
+      </w:r>
+      <w:r>
+        <w:rPr>
+          <w:rFonts w:ascii="Tahoma" w:hAnsi="Tahoma" w:cs="Tahoma"/>
+          <w:sz w:val="22"/>
+          <w:szCs w:val="22"/>
+        </w:rPr>
+        <w:t xml:space="preserve">me </w:t>
+      </w:r>
+      <w:r>
+        <w:rPr>
+          <w:rFonts w:ascii="Tahoma" w:hAnsi="Tahoma" w:cs="Tahoma"/>
+          <w:sz w:val="22"/>
+          <w:szCs w:val="22"/>
+        </w:rPr>
+        <w:t xml:space="preserve">a check for the canceled bond money at the address </w:t>
+      </w:r>
+      <w:r>
+        <w:rPr>
+          <w:rFonts w:ascii="Tahoma" w:hAnsi="Tahoma" w:cs="Tahoma"/>
+          <w:sz w:val="22"/>
+          <w:szCs w:val="22"/>
+        </w:rPr>
+        <w:t xml:space="preserve">I </w:t>
+      </w:r>
+      <w:r>
+        <w:rPr>
+          <w:rFonts w:ascii="Tahoma" w:hAnsi="Tahoma" w:cs="Tahoma"/>
+          <w:sz w:val="22"/>
+          <w:szCs w:val="22"/>
+        </w:rPr>
+        <w:t>provide.  The</w:t>
+      </w:r>
+      <w:r>
+        <w:rPr>
+          <w:rFonts w:ascii="Tahoma" w:hAnsi="Tahoma" w:cs="Tahoma"/>
+          <w:sz w:val="22"/>
+          <w:szCs w:val="22"/>
+        </w:rPr>
+        <w:t xml:space="preserve"> money will </w:t>
+      </w:r>
+      <w:r>
+        <w:rPr>
+          <w:rFonts w:ascii="Tahoma" w:hAnsi="Tahoma" w:cs="Tahoma"/>
           <w:b/>
-          <w:sz w:val="22"/>
-          <w:szCs w:val="22"/>
-        </w:rPr>
-        <w:t>If</w:t>
-      </w:r>
-      <w:r>
-        <w:rPr>
-          <w:rFonts w:ascii="Tahoma" w:hAnsi="Tahoma" w:cs="Tahoma"/>
-          <w:sz w:val="22"/>
-          <w:szCs w:val="22"/>
-        </w:rPr>
-        <w:t xml:space="preserve">{% if </w:t>
-      </w:r>
-      <w:proofErr w:type="spellStart"/>
-      <w:r>
-        <w:rPr>
-          <w:rFonts w:ascii="Tahoma" w:hAnsi="Tahoma" w:cs="Tahoma"/>
-          <w:sz w:val="22"/>
-          <w:szCs w:val="22"/>
-        </w:rPr>
-        <w:t>person_filing</w:t>
-      </w:r>
-      <w:proofErr w:type="spellEnd"/>
-      <w:r>
-        <w:rPr>
-          <w:rFonts w:ascii="Tahoma" w:hAnsi="Tahoma" w:cs="Tahoma"/>
-          <w:sz w:val="22"/>
-          <w:szCs w:val="22"/>
-        </w:rPr>
-        <w:t xml:space="preserve"> == “defendant” %}</w:t>
-      </w:r>
-      <w:r>
-        <w:rPr>
-          <w:rFonts w:ascii="Tahoma" w:hAnsi="Tahoma" w:cs="Tahoma"/>
-          <w:b/>
-          <w:sz w:val="22"/>
-          <w:szCs w:val="22"/>
-        </w:rPr>
-        <w:t xml:space="preserve">I </w:t>
-      </w:r>
-      <w:r>
-        <w:rPr>
-          <w:rFonts w:ascii="Tahoma" w:hAnsi="Tahoma" w:cs="Tahoma"/>
-          <w:b/>
-          <w:sz w:val="22"/>
-          <w:szCs w:val="22"/>
-        </w:rPr>
-        <w:t>am in custody</w:t>
-      </w:r>
-      <w:r>
-        <w:rPr>
-          <w:rFonts w:ascii="Tahoma" w:hAnsi="Tahoma" w:cs="Tahoma"/>
-          <w:sz w:val="22"/>
-          <w:szCs w:val="22"/>
-        </w:rPr>
-        <w:t>{% else %}</w:t>
-      </w:r>
-      <w:r>
-        <w:rPr>
-          <w:rFonts w:ascii="Tahoma" w:hAnsi="Tahoma" w:cs="Tahoma"/>
-          <w:b/>
-          <w:sz w:val="22"/>
-          <w:szCs w:val="22"/>
-        </w:rPr>
-        <w:t xml:space="preserve">the defendant </w:t>
-      </w:r>
-      <w:r>
-        <w:rPr>
-          <w:rFonts w:ascii="Tahoma" w:hAnsi="Tahoma" w:cs="Tahoma"/>
-          <w:b/>
-          <w:sz w:val="22"/>
-          <w:szCs w:val="22"/>
-        </w:rPr>
-        <w:t>is in custody</w:t>
-      </w:r>
-      <w:r>
-        <w:rPr>
-          <w:rFonts w:ascii="Tahoma" w:hAnsi="Tahoma" w:cs="Tahoma"/>
-          <w:sz w:val="22"/>
-          <w:szCs w:val="22"/>
-        </w:rPr>
-        <w:t>{% endif</w:t>
+          <w:bCs/>
+          <w:sz w:val="22"/>
+          <w:szCs w:val="22"/>
+        </w:rPr>
+        <w:t xml:space="preserve">not </w:t>
+      </w:r>
+      <w:r>
+        <w:rPr>
+          <w:rFonts w:ascii="Tahoma" w:hAnsi="Tahoma" w:cs="Tahoma"/>
+          <w:sz w:val="22"/>
+          <w:szCs w:val="22"/>
+        </w:rPr>
+        <w:t>be refunded on the original credit card used to post the bond</w:t>
+      </w:r>
+      <w:r>
+        <w:rPr>
+          <w:rFonts w:ascii="Tahoma" w:hAnsi="Tahoma" w:cs="Tahoma"/>
+          <w:sz w:val="22"/>
+          <w:szCs w:val="22"/>
+        </w:rPr>
+        <w:t xml:space="preserve">.  </w:t>
+      </w:r>
+      <w:r>
+        <w:rPr>
+          <w:rFonts w:ascii="Tahoma" w:hAnsi="Tahoma" w:cs="Tahoma"/>
+          <w:sz w:val="22"/>
+          <w:szCs w:val="22"/>
+        </w:rPr>
+        <w:t xml:space="preserve">If I post </w:t>
+      </w:r>
+      <w:r>
+        <w:rPr>
+          <w:rFonts w:ascii="Tahoma" w:hAnsi="Tahoma" w:cs="Tahoma"/>
+          <w:sz w:val="22"/>
+          <w:szCs w:val="22"/>
+        </w:rPr>
+        <w:t xml:space="preserve">the </w:t>
+      </w:r>
+      <w:r>
+        <w:rPr>
+          <w:rFonts w:ascii="Tahoma" w:hAnsi="Tahoma" w:cs="Tahoma"/>
+          <w:sz w:val="22"/>
+          <w:szCs w:val="22"/>
+        </w:rPr>
+        <w:t>b</w:t>
+      </w:r>
+      <w:r>
+        <w:rPr>
+          <w:rFonts w:ascii="Tahoma" w:hAnsi="Tahoma" w:cs="Tahoma"/>
+          <w:sz w:val="22"/>
+          <w:szCs w:val="22"/>
+        </w:rPr>
+        <w:t>ond</w:t>
+      </w:r>
+      <w:r>
+        <w:rPr>
+          <w:rFonts w:ascii="Tahoma" w:hAnsi="Tahoma" w:cs="Tahoma"/>
+          <w:sz w:val="22"/>
+          <w:szCs w:val="22"/>
+        </w:rPr>
+        <w:t xml:space="preserve"> using another person’s credit card, the refund will go to me, not the holder of the credit card. </w:t>
       </w:r>
       <w:r>
         <w:rPr>
@@ -1499,154 +1354,7 @@
           <w:sz w:val="22"/>
           <w:szCs w:val="22"/>
         </w:rPr>
-        <w:t>%</w:t>
-      </w:r>
-      <w:r>
-        <w:rPr>
-          <w:rFonts w:ascii="Tahoma" w:hAnsi="Tahoma" w:cs="Tahoma"/>
-          <w:sz w:val="22"/>
-          <w:szCs w:val="22"/>
-        </w:rPr>
-        <w:t>}</w:t>
-      </w:r>
-      <w:r>
-        <w:rPr>
-          <w:rFonts w:ascii="Tahoma" w:hAnsi="Tahoma" w:cs="Tahoma"/>
-          <w:sz w:val="22"/>
-          <w:szCs w:val="22"/>
-        </w:rPr>
-        <w:t>, the</w:t>
-      </w:r>
-      <w:r>
-        <w:rPr>
-          <w:rFonts w:ascii="Tahoma" w:hAnsi="Tahoma" w:cs="Tahoma"/>
-          <w:sz w:val="22"/>
-          <w:szCs w:val="22"/>
-        </w:rPr>
-        <w:t xml:space="preserve"> jail </w:t>
-      </w:r>
-      <w:r>
-        <w:rPr>
-          <w:rFonts w:ascii="Tahoma" w:hAnsi="Tahoma" w:cs="Tahoma"/>
-          <w:sz w:val="22"/>
-          <w:szCs w:val="22"/>
-        </w:rPr>
-        <w:t>will not release</w:t>
-      </w:r>
-      <w:r>
-        <w:rPr>
-          <w:rFonts w:ascii="Tahoma" w:hAnsi="Tahoma" w:cs="Tahoma"/>
-          <w:sz w:val="22"/>
-          <w:szCs w:val="22"/>
-        </w:rPr>
-        <w:t xml:space="preserve"> </w:t>
-      </w:r>
-      <w:r>
-        <w:rPr>
-          <w:rFonts w:ascii="Tahoma" w:hAnsi="Tahoma" w:cs="Tahoma"/>
-          <w:sz w:val="22"/>
-          <w:szCs w:val="22"/>
-        </w:rPr>
-        <w:t>me</w:t>
-      </w:r>
-      <w:r>
-        <w:rPr>
-          <w:rFonts w:ascii="Tahoma" w:hAnsi="Tahoma" w:cs="Tahoma"/>
-          <w:sz w:val="22"/>
-          <w:szCs w:val="22"/>
-        </w:rPr>
-        <w:t xml:space="preserve"> </w:t>
-      </w:r>
-      <w:r>
-        <w:rPr>
-          <w:rFonts w:ascii="Tahoma" w:hAnsi="Tahoma" w:cs="Tahoma"/>
-          <w:sz w:val="22"/>
-          <w:szCs w:val="22"/>
-        </w:rPr>
-        <w:t xml:space="preserve">until the full bond </w:t>
-      </w:r>
-      <w:r>
-        <w:rPr>
-          <w:rFonts w:ascii="Tahoma" w:hAnsi="Tahoma" w:cs="Tahoma"/>
-          <w:sz w:val="22"/>
-          <w:szCs w:val="22"/>
-        </w:rPr>
-        <w:t xml:space="preserve">amount </w:t>
-      </w:r>
-      <w:r>
-        <w:rPr>
-          <w:rFonts w:ascii="Tahoma" w:hAnsi="Tahoma" w:cs="Tahoma"/>
-          <w:sz w:val="22"/>
-          <w:szCs w:val="22"/>
-        </w:rPr>
-        <w:t xml:space="preserve">has been posted for every case </w:t>
-      </w:r>
-      <w:r>
-        <w:rPr>
-          <w:rFonts w:ascii="Tahoma" w:hAnsi="Tahoma" w:cs="Tahoma"/>
-          <w:sz w:val="22"/>
-          <w:szCs w:val="22"/>
-        </w:rPr>
-        <w:t>that has a bond requirement</w:t>
-      </w:r>
-      <w:r>
-        <w:rPr>
-          <w:rFonts w:ascii="Tahoma" w:hAnsi="Tahoma" w:cs="Tahoma"/>
-          <w:sz w:val="22"/>
-          <w:szCs w:val="22"/>
-        </w:rPr>
-        <w:t>.</w:t>
-      </w:r>
-      <w:r>
-        <w:rPr>
-          <w:rFonts w:ascii="Tahoma" w:hAnsi="Tahoma" w:cs="Tahoma"/>
-          <w:sz w:val="22"/>
-          <w:szCs w:val="22"/>
-        </w:rPr>
-        <w:t xml:space="preserve"> </w:t>
-      </w:r>
-      <w:r>
-        <w:rPr>
-          <w:rFonts w:ascii="Tahoma" w:hAnsi="Tahoma" w:cs="Tahoma"/>
-          <w:sz w:val="22"/>
-          <w:szCs w:val="22"/>
-        </w:rPr>
-        <w:t xml:space="preserve"> The court will only notify the jail of bond payments made during </w:t>
-      </w:r>
-      <w:hyperlink r:id="rId8" w:history="1">
-        <w:r>
-          <w:rPr>
-            <w:rStyle w:val="Hyperlink"/>
-            <w:rFonts w:ascii="Tahoma" w:hAnsi="Tahoma" w:cs="Tahoma"/>
-            <w:sz w:val="22"/>
-            <w:szCs w:val="22"/>
-          </w:rPr>
-          <w:t>online bail processing hours</w:t>
-        </w:r>
-      </w:hyperlink>
-      <w:r>
-        <w:rPr>
-          <w:rFonts w:ascii="Tahoma" w:hAnsi="Tahoma" w:cs="Tahoma"/>
-          <w:sz w:val="22"/>
-          <w:szCs w:val="22"/>
-        </w:rPr>
-        <w:t xml:space="preserve">.  It may take the jail a few hours after notification from the court to release </w:t>
-      </w:r>
-      <w:r>
-        <w:rPr>
-          <w:rFonts w:ascii="Tahoma" w:hAnsi="Tahoma" w:cs="Tahoma"/>
-          <w:sz w:val="22"/>
-          <w:szCs w:val="22"/>
-        </w:rPr>
-        <w:t>me</w:t>
-      </w:r>
-      <w:r>
-        <w:rPr>
-          <w:rFonts w:ascii="Tahoma" w:hAnsi="Tahoma" w:cs="Tahoma"/>
-          <w:sz w:val="22"/>
-          <w:szCs w:val="22"/>
-        </w:rPr>
-        <w:t>.</w:t>
+        <w:t>I am responsible for telling the credit card holder about this before I pay the bond.</w:t>
       </w:r>
     </w:p>
     <w:p>
@@ -1672,6 +1380,565 @@
       <w:r>
         <w:rPr>
           <w:rFonts w:ascii="Tahoma" w:hAnsi="Tahoma" w:cs="Tahoma"/>
+          <w:b/>
+          <w:sz w:val="22"/>
+          <w:szCs w:val="22"/>
+        </w:rPr>
+        <w:t>If</w:t>
+      </w:r>
+      <w:r>
+        <w:rPr>
+          <w:rFonts w:ascii="Tahoma" w:hAnsi="Tahoma" w:cs="Tahoma"/>
+          <w:b/>
+          <w:sz w:val="22"/>
+          <w:szCs w:val="22"/>
+        </w:rPr>
+        <w:t xml:space="preserve"> </w:t>
+      </w:r>
+      <w:r>
+        <w:rPr>
+          <w:rFonts w:ascii="Tahoma" w:hAnsi="Tahoma" w:cs="Tahoma"/>
+          <w:sz w:val="22"/>
+          <w:szCs w:val="22"/>
+        </w:rPr>
+        <w:t xml:space="preserve">{% if </w:t>
+      </w:r>
+      <w:proofErr w:type="spellStart"/>
+      <w:r>
+        <w:rPr>
+          <w:rFonts w:ascii="Tahoma" w:hAnsi="Tahoma" w:cs="Tahoma"/>
+          <w:sz w:val="22"/>
+          <w:szCs w:val="22"/>
+        </w:rPr>
+        <w:t>person_filing</w:t>
+      </w:r>
+      <w:proofErr w:type="spellEnd"/>
+      <w:r>
+        <w:rPr>
+          <w:rFonts w:ascii="Tahoma" w:hAnsi="Tahoma" w:cs="Tahoma"/>
+          <w:sz w:val="22"/>
+          <w:szCs w:val="22"/>
+        </w:rPr>
+        <w:t xml:space="preserve"> == “defendant” %}</w:t>
+      </w:r>
+      <w:r>
+        <w:rPr>
+          <w:rFonts w:ascii="Tahoma" w:hAnsi="Tahoma" w:cs="Tahoma"/>
+          <w:b/>
+          <w:sz w:val="22"/>
+          <w:szCs w:val="22"/>
+        </w:rPr>
+        <w:t>I</w:t>
+      </w:r>
+      <w:r>
+        <w:rPr>
+          <w:rFonts w:ascii="Tahoma" w:hAnsi="Tahoma" w:cs="Tahoma"/>
+          <w:b/>
+          <w:sz w:val="22"/>
+          <w:szCs w:val="22"/>
+        </w:rPr>
+        <w:t xml:space="preserve"> do not</w:t>
+      </w:r>
+      <w:r>
+        <w:rPr>
+          <w:rFonts w:ascii="Tahoma" w:hAnsi="Tahoma" w:cs="Tahoma"/>
+          <w:b/>
+          <w:sz w:val="22"/>
+          <w:szCs w:val="22"/>
+        </w:rPr>
+        <w:t xml:space="preserve"> follow</w:t>
+      </w:r>
+      <w:r>
+        <w:rPr>
+          <w:rFonts w:ascii="Tahoma" w:hAnsi="Tahoma" w:cs="Tahoma"/>
+          <w:sz w:val="22"/>
+          <w:szCs w:val="22"/>
+        </w:rPr>
+        <w:t>{% else %}</w:t>
+      </w:r>
+      <w:r>
+        <w:rPr>
+          <w:rFonts w:ascii="Tahoma" w:hAnsi="Tahoma" w:cs="Tahoma"/>
+          <w:b/>
+          <w:sz w:val="22"/>
+          <w:szCs w:val="22"/>
+        </w:rPr>
+        <w:t xml:space="preserve">the defendant </w:t>
+      </w:r>
+      <w:r>
+        <w:rPr>
+          <w:rFonts w:ascii="Tahoma" w:hAnsi="Tahoma" w:cs="Tahoma"/>
+          <w:b/>
+          <w:sz w:val="22"/>
+          <w:szCs w:val="22"/>
+        </w:rPr>
+        <w:t xml:space="preserve">does not </w:t>
+      </w:r>
+      <w:r>
+        <w:rPr>
+          <w:rFonts w:ascii="Tahoma" w:hAnsi="Tahoma" w:cs="Tahoma"/>
+          <w:b/>
+          <w:sz w:val="22"/>
+          <w:szCs w:val="22"/>
+        </w:rPr>
+        <w:t>follow</w:t>
+      </w:r>
+      <w:r>
+        <w:rPr>
+          <w:rFonts w:ascii="Tahoma" w:hAnsi="Tahoma" w:cs="Tahoma"/>
+          <w:sz w:val="22"/>
+          <w:szCs w:val="22"/>
+        </w:rPr>
+        <w:t>{% endif</w:t>
+      </w:r>
+      <w:r>
+        <w:rPr>
+          <w:rFonts w:ascii="Tahoma" w:hAnsi="Tahoma" w:cs="Tahoma"/>
+          <w:sz w:val="22"/>
+          <w:szCs w:val="22"/>
+        </w:rPr>
+        <w:t xml:space="preserve"> </w:t>
+      </w:r>
+      <w:r>
+        <w:rPr>
+          <w:rFonts w:ascii="Tahoma" w:hAnsi="Tahoma" w:cs="Tahoma"/>
+          <w:sz w:val="22"/>
+          <w:szCs w:val="22"/>
+        </w:rPr>
+        <w:t>%</w:t>
+      </w:r>
+      <w:r>
+        <w:rPr>
+          <w:rFonts w:ascii="Tahoma" w:hAnsi="Tahoma" w:cs="Tahoma"/>
+          <w:sz w:val="22"/>
+          <w:szCs w:val="22"/>
+        </w:rPr>
+        <w:t xml:space="preserve">} </w:t>
+      </w:r>
+      <w:r>
+        <w:rPr>
+          <w:rFonts w:ascii="Tahoma" w:hAnsi="Tahoma" w:cs="Tahoma"/>
+          <w:sz w:val="22"/>
+          <w:szCs w:val="22"/>
+        </w:rPr>
+        <w:t xml:space="preserve">the conditions of the bonds, the </w:t>
+      </w:r>
+      <w:r>
+        <w:rPr>
+          <w:rFonts w:ascii="Tahoma" w:hAnsi="Tahoma" w:cs="Tahoma"/>
+          <w:sz w:val="22"/>
+          <w:szCs w:val="22"/>
+        </w:rPr>
+        <w:t xml:space="preserve">court will forfeit </w:t>
+      </w:r>
+      <w:r>
+        <w:rPr>
+          <w:rFonts w:ascii="Tahoma" w:hAnsi="Tahoma" w:cs="Tahoma"/>
+          <w:sz w:val="22"/>
+          <w:szCs w:val="22"/>
+        </w:rPr>
+        <w:t xml:space="preserve">the money </w:t>
+      </w:r>
+      <w:r>
+        <w:rPr>
+          <w:rFonts w:ascii="Tahoma" w:hAnsi="Tahoma" w:cs="Tahoma"/>
+          <w:sz w:val="22"/>
+          <w:szCs w:val="22"/>
+        </w:rPr>
+        <w:t>to the State</w:t>
+      </w:r>
+      <w:r>
+        <w:rPr>
+          <w:rFonts w:ascii="Tahoma" w:hAnsi="Tahoma" w:cs="Tahoma"/>
+          <w:sz w:val="22"/>
+          <w:szCs w:val="22"/>
+        </w:rPr>
+        <w:t xml:space="preserve"> of Alaska</w:t>
+      </w:r>
+      <w:r>
+        <w:rPr>
+          <w:rFonts w:ascii="Tahoma" w:hAnsi="Tahoma" w:cs="Tahoma"/>
+          <w:sz w:val="22"/>
+          <w:szCs w:val="22"/>
+        </w:rPr>
+        <w:t xml:space="preserve">. </w:t>
+      </w:r>
+      <w:r>
+        <w:rPr>
+          <w:rFonts w:ascii="Tahoma" w:hAnsi="Tahoma" w:cs="Tahoma"/>
+          <w:sz w:val="22"/>
+          <w:szCs w:val="22"/>
+        </w:rPr>
+        <w:t xml:space="preserve"> </w:t>
+      </w:r>
+      <w:r>
+        <w:rPr>
+          <w:rFonts w:ascii="Tahoma" w:hAnsi="Tahoma" w:cs="Tahoma"/>
+          <w:sz w:val="22"/>
+          <w:szCs w:val="22"/>
+        </w:rPr>
+        <w:t xml:space="preserve">The court will </w:t>
+      </w:r>
+      <w:r>
+        <w:rPr>
+          <w:rFonts w:ascii="Tahoma" w:hAnsi="Tahoma" w:cs="Tahoma"/>
+          <w:sz w:val="22"/>
+          <w:szCs w:val="22"/>
+        </w:rPr>
+        <w:t xml:space="preserve">send </w:t>
+      </w:r>
+      <w:r>
+        <w:rPr>
+          <w:rFonts w:ascii="Tahoma" w:hAnsi="Tahoma" w:cs="Tahoma"/>
+          <w:sz w:val="22"/>
+          <w:szCs w:val="22"/>
+        </w:rPr>
+        <w:t xml:space="preserve">me notice of forfeiture to </w:t>
+      </w:r>
+      <w:r>
+        <w:rPr>
+          <w:rFonts w:ascii="Tahoma" w:hAnsi="Tahoma" w:cs="Tahoma"/>
+          <w:sz w:val="22"/>
+          <w:szCs w:val="22"/>
+        </w:rPr>
+        <w:t xml:space="preserve">the mailing </w:t>
+      </w:r>
+      <w:r>
+        <w:rPr>
+          <w:rFonts w:ascii="Tahoma" w:hAnsi="Tahoma" w:cs="Tahoma"/>
+          <w:sz w:val="22"/>
+          <w:szCs w:val="22"/>
+        </w:rPr>
+        <w:t xml:space="preserve">or email </w:t>
+      </w:r>
+      <w:r>
+        <w:rPr>
+          <w:rFonts w:ascii="Tahoma" w:hAnsi="Tahoma" w:cs="Tahoma"/>
+          <w:sz w:val="22"/>
+          <w:szCs w:val="22"/>
+        </w:rPr>
+        <w:t xml:space="preserve">address </w:t>
+      </w:r>
+      <w:r>
+        <w:rPr>
+          <w:rFonts w:ascii="Tahoma" w:hAnsi="Tahoma" w:cs="Tahoma"/>
+          <w:sz w:val="22"/>
+          <w:szCs w:val="22"/>
+        </w:rPr>
+        <w:t>I provide</w:t>
+      </w:r>
+      <w:r>
+        <w:rPr>
+          <w:rFonts w:ascii="Tahoma" w:hAnsi="Tahoma" w:cs="Tahoma"/>
+          <w:sz w:val="22"/>
+          <w:szCs w:val="22"/>
+        </w:rPr>
+        <w:t xml:space="preserve">. </w:t>
+      </w:r>
+    </w:p>
+    <w:p>
+      <w:pPr>
+        <w:pStyle w:val="ListParagraph"/>
+        <w:numPr>
+          <w:ilvl w:val="0"/>
+          <w:numId w:val="5"/>
+        </w:numPr>
+        <w:tabs>
+          <w:tab w:val="left" w:pos="4680"/>
+          <w:tab w:val="left" w:pos="9270"/>
+        </w:tabs>
+        <w:spacing w:before="120" w:after="120"/>
+        <w:ind w:left="360"/>
+        <w:contextualSpacing w:val="0"/>
+        <w:rPr>
+          <w:rFonts w:ascii="Tahoma" w:hAnsi="Tahoma" w:cs="Tahoma"/>
+          <w:sz w:val="22"/>
+          <w:szCs w:val="22"/>
+        </w:rPr>
+      </w:pPr>
+      <w:r>
+        <w:rPr>
+          <w:rFonts w:ascii="Tahoma" w:hAnsi="Tahoma" w:cs="Tahoma"/>
+          <w:b/>
+          <w:sz w:val="22"/>
+          <w:szCs w:val="22"/>
+        </w:rPr>
+        <w:t>If</w:t>
+      </w:r>
+      <w:r>
+        <w:rPr>
+          <w:rFonts w:ascii="Tahoma" w:hAnsi="Tahoma" w:cs="Tahoma"/>
+          <w:b/>
+          <w:sz w:val="22"/>
+          <w:szCs w:val="22"/>
+        </w:rPr>
+        <w:t xml:space="preserve"> </w:t>
+      </w:r>
+      <w:r>
+        <w:rPr>
+          <w:rFonts w:ascii="Tahoma" w:hAnsi="Tahoma" w:cs="Tahoma"/>
+          <w:sz w:val="22"/>
+          <w:szCs w:val="22"/>
+        </w:rPr>
+        <w:t xml:space="preserve">{% if </w:t>
+      </w:r>
+      <w:proofErr w:type="spellStart"/>
+      <w:r>
+        <w:rPr>
+          <w:rFonts w:ascii="Tahoma" w:hAnsi="Tahoma" w:cs="Tahoma"/>
+          <w:sz w:val="22"/>
+          <w:szCs w:val="22"/>
+        </w:rPr>
+        <w:t>person_filing</w:t>
+      </w:r>
+      <w:proofErr w:type="spellEnd"/>
+      <w:r>
+        <w:rPr>
+          <w:rFonts w:ascii="Tahoma" w:hAnsi="Tahoma" w:cs="Tahoma"/>
+          <w:sz w:val="22"/>
+          <w:szCs w:val="22"/>
+        </w:rPr>
+        <w:t xml:space="preserve"> == “defendant” %}</w:t>
+      </w:r>
+      <w:r>
+        <w:rPr>
+          <w:rFonts w:ascii="Tahoma" w:hAnsi="Tahoma" w:cs="Tahoma"/>
+          <w:b/>
+          <w:sz w:val="22"/>
+          <w:szCs w:val="22"/>
+        </w:rPr>
+        <w:t xml:space="preserve">I </w:t>
+      </w:r>
+      <w:r>
+        <w:rPr>
+          <w:rFonts w:ascii="Tahoma" w:hAnsi="Tahoma" w:cs="Tahoma"/>
+          <w:b/>
+          <w:sz w:val="22"/>
+          <w:szCs w:val="22"/>
+        </w:rPr>
+        <w:t>am in custody</w:t>
+      </w:r>
+      <w:r>
+        <w:rPr>
+          <w:rFonts w:ascii="Tahoma" w:hAnsi="Tahoma" w:cs="Tahoma"/>
+          <w:sz w:val="22"/>
+          <w:szCs w:val="22"/>
+        </w:rPr>
+        <w:t>{% else %}</w:t>
+      </w:r>
+      <w:r>
+        <w:rPr>
+          <w:rFonts w:ascii="Tahoma" w:hAnsi="Tahoma" w:cs="Tahoma"/>
+          <w:b/>
+          <w:sz w:val="22"/>
+          <w:szCs w:val="22"/>
+        </w:rPr>
+        <w:t xml:space="preserve">the defendant </w:t>
+      </w:r>
+      <w:r>
+        <w:rPr>
+          <w:rFonts w:ascii="Tahoma" w:hAnsi="Tahoma" w:cs="Tahoma"/>
+          <w:b/>
+          <w:sz w:val="22"/>
+          <w:szCs w:val="22"/>
+        </w:rPr>
+        <w:t>is in custody</w:t>
+      </w:r>
+      <w:r>
+        <w:rPr>
+          <w:rFonts w:ascii="Tahoma" w:hAnsi="Tahoma" w:cs="Tahoma"/>
+          <w:sz w:val="22"/>
+          <w:szCs w:val="22"/>
+        </w:rPr>
+        <w:t>{% endif</w:t>
+      </w:r>
+      <w:r>
+        <w:rPr>
+          <w:rFonts w:ascii="Tahoma" w:hAnsi="Tahoma" w:cs="Tahoma"/>
+          <w:sz w:val="22"/>
+          <w:szCs w:val="22"/>
+        </w:rPr>
+        <w:t xml:space="preserve"> </w:t>
+      </w:r>
+      <w:r>
+        <w:rPr>
+          <w:rFonts w:ascii="Tahoma" w:hAnsi="Tahoma" w:cs="Tahoma"/>
+          <w:sz w:val="22"/>
+          <w:szCs w:val="22"/>
+        </w:rPr>
+        <w:t>%</w:t>
+      </w:r>
+      <w:r>
+        <w:rPr>
+          <w:rFonts w:ascii="Tahoma" w:hAnsi="Tahoma" w:cs="Tahoma"/>
+          <w:sz w:val="22"/>
+          <w:szCs w:val="22"/>
+        </w:rPr>
+        <w:t>}</w:t>
+      </w:r>
+      <w:r>
+        <w:rPr>
+          <w:rFonts w:ascii="Tahoma" w:hAnsi="Tahoma" w:cs="Tahoma"/>
+          <w:sz w:val="22"/>
+          <w:szCs w:val="22"/>
+        </w:rPr>
+        <w:t>, the</w:t>
+      </w:r>
+      <w:r>
+        <w:rPr>
+          <w:rFonts w:ascii="Tahoma" w:hAnsi="Tahoma" w:cs="Tahoma"/>
+          <w:sz w:val="22"/>
+          <w:szCs w:val="22"/>
+        </w:rPr>
+        <w:t xml:space="preserve"> jail </w:t>
+      </w:r>
+      <w:r>
+        <w:rPr>
+          <w:rFonts w:ascii="Tahoma" w:hAnsi="Tahoma" w:cs="Tahoma"/>
+          <w:sz w:val="22"/>
+          <w:szCs w:val="22"/>
+        </w:rPr>
+        <w:t>will not release</w:t>
+      </w:r>
+      <w:r>
+        <w:rPr>
+          <w:rFonts w:ascii="Tahoma" w:hAnsi="Tahoma" w:cs="Tahoma"/>
+          <w:sz w:val="22"/>
+          <w:szCs w:val="22"/>
+        </w:rPr>
+        <w:t xml:space="preserve"> </w:t>
+      </w:r>
+      <w:r>
+        <w:rPr>
+          <w:rFonts w:ascii="Tahoma" w:hAnsi="Tahoma" w:cs="Tahoma"/>
+          <w:sz w:val="22"/>
+          <w:szCs w:val="22"/>
+        </w:rPr>
+        <w:t>me</w:t>
+      </w:r>
+      <w:r>
+        <w:rPr>
+          <w:rFonts w:ascii="Tahoma" w:hAnsi="Tahoma" w:cs="Tahoma"/>
+          <w:sz w:val="22"/>
+          <w:szCs w:val="22"/>
+        </w:rPr>
+        <w:t xml:space="preserve"> </w:t>
+      </w:r>
+      <w:r>
+        <w:rPr>
+          <w:rFonts w:ascii="Tahoma" w:hAnsi="Tahoma" w:cs="Tahoma"/>
+          <w:sz w:val="22"/>
+          <w:szCs w:val="22"/>
+        </w:rPr>
+        <w:t xml:space="preserve">until the full bond </w:t>
+      </w:r>
+      <w:r>
+        <w:rPr>
+          <w:rFonts w:ascii="Tahoma" w:hAnsi="Tahoma" w:cs="Tahoma"/>
+          <w:sz w:val="22"/>
+          <w:szCs w:val="22"/>
+        </w:rPr>
+        <w:t xml:space="preserve">amount </w:t>
+      </w:r>
+      <w:r>
+        <w:rPr>
+          <w:rFonts w:ascii="Tahoma" w:hAnsi="Tahoma" w:cs="Tahoma"/>
+          <w:sz w:val="22"/>
+          <w:szCs w:val="22"/>
+        </w:rPr>
+        <w:t xml:space="preserve">has been posted for every case </w:t>
+      </w:r>
+      <w:r>
+        <w:rPr>
+          <w:rFonts w:ascii="Tahoma" w:hAnsi="Tahoma" w:cs="Tahoma"/>
+          <w:sz w:val="22"/>
+          <w:szCs w:val="22"/>
+        </w:rPr>
+        <w:t>that has a bond requirement</w:t>
+      </w:r>
+      <w:r>
+        <w:rPr>
+          <w:rFonts w:ascii="Tahoma" w:hAnsi="Tahoma" w:cs="Tahoma"/>
+          <w:sz w:val="22"/>
+          <w:szCs w:val="22"/>
+        </w:rPr>
+        <w:t>.</w:t>
+      </w:r>
+      <w:r>
+        <w:rPr>
+          <w:rFonts w:ascii="Tahoma" w:hAnsi="Tahoma" w:cs="Tahoma"/>
+          <w:sz w:val="22"/>
+          <w:szCs w:val="22"/>
+        </w:rPr>
+        <w:t xml:space="preserve"> </w:t>
+      </w:r>
+      <w:r>
+        <w:rPr>
+          <w:rFonts w:ascii="Tahoma" w:hAnsi="Tahoma" w:cs="Tahoma"/>
+          <w:sz w:val="22"/>
+          <w:szCs w:val="22"/>
+        </w:rPr>
+        <w:t xml:space="preserve"> The court will only notify the jail of bond payments made during </w:t>
+      </w:r>
+      <w:hyperlink r:id="rId8" w:history="1">
+        <w:r>
+          <w:rPr>
+            <w:rStyle w:val="Hyperlink"/>
+            <w:rFonts w:ascii="Tahoma" w:hAnsi="Tahoma" w:cs="Tahoma"/>
+            <w:sz w:val="22"/>
+            <w:szCs w:val="22"/>
+          </w:rPr>
+          <w:t>online bail processing hours</w:t>
+        </w:r>
+      </w:hyperlink>
+      <w:r>
+        <w:rPr>
+          <w:rFonts w:ascii="Tahoma" w:hAnsi="Tahoma" w:cs="Tahoma"/>
+          <w:sz w:val="22"/>
+          <w:szCs w:val="22"/>
+        </w:rPr>
+        <w:t xml:space="preserve">.  It may take the jail a few hours after notification from the court to release </w:t>
+      </w:r>
+      <w:r>
+        <w:rPr>
+          <w:rFonts w:ascii="Tahoma" w:hAnsi="Tahoma" w:cs="Tahoma"/>
+          <w:sz w:val="22"/>
+          <w:szCs w:val="22"/>
+        </w:rPr>
+        <w:t>me</w:t>
+      </w:r>
+      <w:r>
+        <w:rPr>
+          <w:rFonts w:ascii="Tahoma" w:hAnsi="Tahoma" w:cs="Tahoma"/>
+          <w:sz w:val="22"/>
+          <w:szCs w:val="22"/>
+        </w:rPr>
+        <w:t>.</w:t>
+      </w:r>
+    </w:p>
+    <w:p>
+      <w:pPr>
+        <w:pStyle w:val="ListParagraph"/>
+        <w:numPr>
+          <w:ilvl w:val="0"/>
+          <w:numId w:val="5"/>
+        </w:numPr>
+        <w:tabs>
+          <w:tab w:val="left" w:pos="4680"/>
+          <w:tab w:val="left" w:pos="9270"/>
+        </w:tabs>
+        <w:spacing w:before="120" w:after="120"/>
+        <w:ind w:left="360"/>
+        <w:contextualSpacing w:val="0"/>
+        <w:rPr>
+          <w:rFonts w:ascii="Tahoma" w:hAnsi="Tahoma" w:cs="Tahoma"/>
+          <w:sz w:val="22"/>
+          <w:szCs w:val="22"/>
+        </w:rPr>
+      </w:pPr>
+      <w:r>
+        <w:rPr>
+          <w:rFonts w:ascii="Tahoma" w:hAnsi="Tahoma" w:cs="Tahoma"/>
           <w:sz w:val="22"/>
           <w:szCs w:val="22"/>
         </w:rPr>
@@ -1827,25 +2094,64 @@
           <w:b/>
           <w:sz w:val="22"/>
           <w:szCs w:val="22"/>
-        </w:rPr>
-      </w:pPr>
-    </w:p>
-    <w:p>
-      <w:pPr>
-        <w:widowControl w:val="0"/>
-        <w:tabs>
-          <w:tab w:val="left" w:pos="5760"/>
-          <w:tab w:val="left" w:pos="5940"/>
-          <w:tab w:val="left" w:pos="9360"/>
-        </w:tabs>
+          <w:u w:val="single"/>
+        </w:rPr>
+      </w:pPr>
+      <w:r>
         <w:rPr>
           <w:rFonts w:ascii="Tahoma" w:hAnsi="Tahoma" w:cs="Tahoma"/>
           <w:b/>
           <w:sz w:val="22"/>
           <w:szCs w:val="22"/>
-          <w:u w:val="single"/>
-        </w:rPr>
-      </w:pPr>
+        </w:rPr>
+        <w:t xml:space="preserve">Signature:  </w:t>
+      </w:r>
+      <w:r>
+        <w:rPr>
+          <w:rFonts w:ascii="Tahoma" w:hAnsi="Tahoma" w:cs="Tahoma"/>
+          <w:sz w:val="22"/>
+          <w:szCs w:val="22"/>
+          <w:u w:val="single"/>
+        </w:rPr>
+        <w:t xml:space="preserve">{{ </w:t>
+      </w:r>
+      <w:r>
+        <w:rPr>
+          <w:rFonts w:ascii="Tahoma" w:hAnsi="Tahoma" w:cs="Tahoma"/>
+          <w:sz w:val="22"/>
+          <w:szCs w:val="22"/>
+          <w:u w:val="single"/>
+        </w:rPr>
+        <w:t>users[0].signature</w:t>
+      </w:r>
+      <w:bookmarkStart w:id="3" w:name="_GoBack"/>
+      <w:bookmarkEnd w:id="3"/>
+      <w:r>
+        <w:rPr>
+          <w:rFonts w:ascii="Tahoma" w:hAnsi="Tahoma" w:cs="Tahoma"/>
+          <w:sz w:val="22"/>
+          <w:szCs w:val="22"/>
+          <w:u w:val="single"/>
+        </w:rPr>
+        <w:t xml:space="preserve"> }}</w:t>
+      </w:r>
+      <w:r>
+        <w:rPr>
+          <w:rFonts w:ascii="Tahoma" w:hAnsi="Tahoma" w:cs="Tahoma"/>
+          <w:sz w:val="22"/>
+          <w:szCs w:val="22"/>
+          <w:u w:val="single"/>
+        </w:rPr>
+        <w:tab/>
+      </w:r>
+      <w:r>
+        <w:rPr>
+          <w:rFonts w:ascii="Tahoma" w:hAnsi="Tahoma" w:cs="Tahoma"/>
+          <w:sz w:val="22"/>
+          <w:szCs w:val="22"/>
+        </w:rPr>
+        <w:tab/>
+      </w:r>
       <w:r>
         <w:rPr>
           <w:rFonts w:ascii="Tahoma" w:hAnsi="Tahoma" w:cs="Tahoma"/>
@@ -1853,24 +2159,7 @@
           <w:sz w:val="22"/>
           <w:szCs w:val="22"/>
         </w:rPr>
-        <w:t xml:space="preserve">Signature:  </w:t>
-      </w:r>
-      <w:r>
-        <w:rPr>
-          <w:rFonts w:ascii="Tahoma" w:hAnsi="Tahoma" w:cs="Tahoma"/>
-          <w:sz w:val="22"/>
-          <w:szCs w:val="22"/>
-          <w:u w:val="single"/>
-        </w:rPr>
-        <w:tab/>
-      </w:r>
-      <w:r>
-        <w:rPr>
-          <w:rFonts w:ascii="Tahoma" w:hAnsi="Tahoma" w:cs="Tahoma"/>
-          <w:sz w:val="22"/>
-          <w:szCs w:val="22"/>
-        </w:rPr>
-        <w:tab/>
+        <w:t>Date:</w:t>
       </w:r>
       <w:r>
         <w:rPr>
@@ -1879,16 +2168,33 @@
           <w:sz w:val="22"/>
           <w:szCs w:val="22"/>
         </w:rPr>
-        <w:t>Date:</w:t>
-      </w:r>
-      <w:r>
-        <w:rPr>
-          <w:rFonts w:ascii="Tahoma" w:hAnsi="Tahoma" w:cs="Tahoma"/>
-          <w:b/>
-          <w:sz w:val="22"/>
-          <w:szCs w:val="22"/>
-        </w:rPr>
         <w:t xml:space="preserve"> </w:t>
+      </w:r>
+      <w:r>
+        <w:rPr>
+          <w:szCs w:val="24"/>
+          <w:u w:val="single"/>
+          <w:shd w:val="clear" w:color="auto" w:fill="FFFFFF"/>
+        </w:rPr>
+        <w:t xml:space="preserve">{{ </w:t>
+      </w:r>
+      <w:proofErr w:type="spellStart"/>
+      <w:r>
+        <w:rPr>
+          <w:szCs w:val="24"/>
+          <w:u w:val="single"/>
+          <w:shd w:val="clear" w:color="auto" w:fill="FFFFFF"/>
+        </w:rPr>
+        <w:t>format_date</w:t>
+      </w:r>
+      <w:proofErr w:type="spellEnd"/>
+      <w:r>
+        <w:rPr>
+          <w:szCs w:val="24"/>
+          <w:u w:val="single"/>
+          <w:shd w:val="clear" w:color="auto" w:fill="FFFFFF"/>
+        </w:rPr>
+        <w:t>(today()) }}</w:t>
       </w:r>
       <w:r>
         <w:rPr>
@@ -1925,16 +2231,16 @@
         <mc:AlternateContent>
           <mc:Choice Requires="wps">
             <w:drawing>
-              <wp:anchor distT="0" distB="0" distL="114300" distR="114300" simplePos="0" relativeHeight="251659264" behindDoc="1" locked="0" layoutInCell="1" allowOverlap="1" wp14:anchorId="1B681BAC" wp14:editId="5CD44BE8">
+              <wp:anchor distT="0" distB="0" distL="114300" distR="114300" simplePos="0" relativeHeight="251659264" behindDoc="1" locked="0" layoutInCell="1" allowOverlap="1" wp14:anchorId="1B681BAC" wp14:editId="2917D288">
                 <wp:simplePos x="0" y="0"/>
                 <wp:positionH relativeFrom="column">
-                  <wp:posOffset>-76200</wp:posOffset>
+                  <wp:posOffset>-60960</wp:posOffset>
                 </wp:positionH>
                 <wp:positionV relativeFrom="paragraph">
-                  <wp:posOffset>45720</wp:posOffset>
+                  <wp:posOffset>92710</wp:posOffset>
                 </wp:positionV>
-                <wp:extent cx="6133381" cy="1304925"/>
-                <wp:effectExtent l="0" t="0" r="20320" b="28575"/>
+                <wp:extent cx="6133381" cy="1744980"/>
+                <wp:effectExtent l="0" t="0" r="20320" b="26670"/>
                 <wp:wrapNone/>
                 <wp:docPr id="2" name="Text Box 10"/>
                 <wp:cNvGraphicFramePr>
@@ -1949,7 +2255,7 @@
                       <wps:spPr bwMode="auto">
                         <a:xfrm>
                           <a:off x="0" y="0"/>
-                          <a:ext cx="6133381" cy="1304925"/>
+                          <a:ext cx="6133381" cy="1744980"/>
                         </a:xfrm>
                         <a:prstGeom prst="rect">
                           <a:avLst/>
@@ -1996,15 +2302,13 @@
                 <v:stroke joinstyle="miter"/>
                 <v:path gradientshapeok="t" o:connecttype="rect"/>
               </v:shapetype>
-              <v:shape id="Text Box 10" o:spid="_x0000_s1026" type="#_x0000_t202" style="position:absolute;left:0;text-align:left;margin-left:-6pt;margin-top:3.6pt;width:482.95pt;height:102.75pt;z-index:-251657216;visibility:visible;mso-wrap-style:square;mso-width-percent:0;mso-height-percent:0;mso-wrap-distance-left:9pt;mso-wrap-distance-top:0;mso-wrap-distance-right:9pt;mso-wrap-distance-bottom:0;mso-position-horizontal:absolute;mso-position-horizontal-relative:text;mso-position-vertical:absolute;mso-position-vertical-relative:text;mso-width-percent:0;mso-height-percent:0;mso-width-relative:page;mso-height-relative:page;v-text-anchor:top" o:gfxdata="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">
+              <v:shape id="Text Box 10" o:spid="_x0000_s1026" type="#_x0000_t202" style="position:absolute;left:0;text-align:left;margin-left:-4.8pt;margin-top:7.3pt;width:482.95pt;height:137.4pt;z-index:-251657216;visibility:visible;mso-wrap-style:square;mso-width-percent:0;mso-height-percent:0;mso-wrap-distance-left:9pt;mso-wrap-distance-top:0;mso-wrap-distance-right:9pt;mso-wrap-distance-bottom:0;mso-position-horizontal:absolute;mso-position-horizontal-relative:text;mso-position-vertical:absolute;mso-position-vertical-relative:text;mso-width-percent:0;mso-height-percent:0;mso-width-relative:page;mso-height-relative:page;v-text-anchor:top" o:gfxdata="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">
                 <v:textbox>
                   <w:txbxContent>
                     <w:p>
                       <w:pPr>
                         <w:ind w:right="-135"/>
                       </w:pPr>
-                      <w:bookmarkStart w:id="4" w:name="_GoBack"/>
-                      <w:bookmarkEnd w:id="4"/>
                     </w:p>
                   </w:txbxContent>
                 </v:textbox>
@@ -2133,68 +2437,14 @@
         </w:rPr>
         <w:t xml:space="preserve">{{ </w:t>
       </w:r>
-      <w:proofErr w:type="spellStart"/>
-      <w:r>
-        <w:rPr>
-          <w:sz w:val="24"/>
-          <w:szCs w:val="24"/>
-          <w:u w:val="single"/>
-        </w:rPr>
-        <w:t>user_first_name</w:t>
-      </w:r>
-      <w:proofErr w:type="spellEnd"/>
-      <w:r>
-        <w:rPr>
-          <w:sz w:val="24"/>
-          <w:szCs w:val="24"/>
-          <w:u w:val="single"/>
-        </w:rPr>
-        <w:t xml:space="preserve"> }} {{ </w:t>
-      </w:r>
-      <w:proofErr w:type="spellStart"/>
-      <w:r>
-        <w:rPr>
-          <w:sz w:val="24"/>
-          <w:szCs w:val="24"/>
-          <w:u w:val="single"/>
-        </w:rPr>
-        <w:t>user_last_name</w:t>
-      </w:r>
-      <w:proofErr w:type="spellEnd"/>
-      <w:r>
-        <w:rPr>
-          <w:sz w:val="24"/>
-          <w:szCs w:val="24"/>
-          <w:u w:val="single"/>
-        </w:rPr>
-        <w:t xml:space="preserve"> }}</w:t>
-      </w:r>
-      <w:r>
-        <w:rPr>
-          <w:rFonts w:ascii="Tahoma" w:hAnsi="Tahoma" w:cs="Tahoma"/>
-          <w:sz w:val="22"/>
-          <w:szCs w:val="22"/>
-        </w:rPr>
-        <w:t xml:space="preserve"> </w:t>
-      </w:r>
-      <w:r>
-        <w:rPr>
-          <w:sz w:val="24"/>
-          <w:szCs w:val="24"/>
-          <w:u w:val="single"/>
-        </w:rPr>
-        <w:t xml:space="preserve">{{ </w:t>
-      </w:r>
-      <w:proofErr w:type="spellStart"/>
-      <w:r>
-        <w:rPr>
-          <w:sz w:val="24"/>
-          <w:szCs w:val="24"/>
-          <w:u w:val="single"/>
-        </w:rPr>
-        <w:t>user_mid_name</w:t>
-      </w:r>
-      <w:proofErr w:type="spellEnd"/>
+      <w:r>
+        <w:rPr>
+          <w:sz w:val="24"/>
+          <w:szCs w:val="24"/>
+          <w:u w:val="single"/>
+        </w:rPr>
+        <w:t>users</w:t>
+      </w:r>
       <w:r>
         <w:rPr>
           <w:sz w:val="24"/>
@@ -2455,6 +2705,7 @@
           <w:szCs w:val="24"/>
           <w:u w:val="single"/>
         </w:rPr>
+        <w:lastRenderedPageBreak/>
         <w:t>Home</w:t>
       </w:r>
       <w:r>
@@ -2473,6 +2724,14 @@
         </w:rPr>
         <w:t xml:space="preserve"> </w:t>
       </w:r>
+      <w:r>
+        <w:rPr>
+          <w:sz w:val="24"/>
+          <w:szCs w:val="24"/>
+          <w:u w:val="single"/>
+        </w:rPr>
+        <w:t xml:space="preserve">{{ </w:t>
+      </w:r>
       <w:proofErr w:type="spellStart"/>
       <w:r>
         <w:rPr>
@@ -2489,6 +2748,14 @@
           <w:szCs w:val="24"/>
           <w:u w:val="single"/>
         </w:rPr>
+        <w:t xml:space="preserve"> }}</w:t>
+      </w:r>
+      <w:r>
+        <w:rPr>
+          <w:sz w:val="24"/>
+          <w:szCs w:val="24"/>
+          <w:u w:val="single"/>
+        </w:rPr>
         <w:tab/>
       </w:r>
       <w:r>
@@ -2507,6 +2774,14 @@
         </w:rPr>
         <w:t xml:space="preserve">Email: </w:t>
       </w:r>
+      <w:r>
+        <w:rPr>
+          <w:sz w:val="24"/>
+          <w:szCs w:val="24"/>
+          <w:u w:val="single"/>
+        </w:rPr>
+        <w:t xml:space="preserve">{{ </w:t>
+      </w:r>
       <w:proofErr w:type="spellStart"/>
       <w:r>
         <w:rPr>
@@ -2517,6 +2792,14 @@
         <w:t>user_mailing_address</w:t>
       </w:r>
       <w:proofErr w:type="spellEnd"/>
+      <w:r>
+        <w:rPr>
+          <w:sz w:val="24"/>
+          <w:szCs w:val="24"/>
+          <w:u w:val="single"/>
+        </w:rPr>
+        <w:t xml:space="preserve"> }}</w:t>
+      </w:r>
     </w:p>
     <w:p>
       <w:pPr>
@@ -2549,7 +2832,6 @@
         <w:rPr>
           <w:rFonts w:ascii="Tahoma" w:hAnsi="Tahoma" w:cs="Tahoma"/>
         </w:rPr>
-        <w:lastRenderedPageBreak/>
         <w:t>[</w:t>
       </w:r>
       <w:r>
@@ -3262,6 +3544,92 @@
     </w:lvl>
   </w:abstractNum>
   <w:abstractNum w:abstractNumId="3" w15:restartNumberingAfterBreak="0">
+    <w:nsid w:val="40500DA5"/>
+    <w:multiLevelType w:val="hybridMultilevel"/>
+    <w:tmpl w:val="088E80BC"/>
+    <w:lvl w:ilvl="0" w:tplc="0409000F">
+      <w:start w:val="1"/>
+      <w:numFmt w:val="decimal"/>
+      <w:lvlText w:val="%1."/>
+      <w:lvlJc w:val="left"/>
+      <w:pPr>
+        <w:ind w:left="720" w:hanging="360"/>
+      </w:pPr>
+    </w:lvl>
+    <w:lvl w:ilvl="1" w:tplc="04090019">
+      <w:start w:val="1"/>
+      <w:numFmt w:val="lowerLetter"/>
+      <w:lvlText w:val="%2."/>
+      <w:lvlJc w:val="left"/>
+      <w:pPr>
+        <w:ind w:left="1440" w:hanging="360"/>
+      </w:pPr>
+    </w:lvl>
+    <w:lvl w:ilvl="2" w:tplc="0409001B">
+      <w:start w:val="1"/>
+      <w:numFmt w:val="lowerRoman"/>
+      <w:lvlText w:val="%3."/>
+      <w:lvlJc w:val="right"/>
+      <w:pPr>
+        <w:ind w:left="2160" w:hanging="180"/>
+      </w:pPr>
+    </w:lvl>
+    <w:lvl w:ilvl="3" w:tplc="0409000F">
+      <w:start w:val="1"/>
+      <w:numFmt w:val="decimal"/>
+      <w:lvlText w:val="%4."/>
+      <w:lvlJc w:val="left"/>
+      <w:pPr>
+        <w:ind w:left="2880" w:hanging="360"/>
+      </w:pPr>
+    </w:lvl>
+    <w:lvl w:ilvl="4" w:tplc="04090019">
+      <w:start w:val="1"/>
+      <w:numFmt w:val="lowerLetter"/>
+      <w:lvlText w:val="%5."/>
+      <w:lvlJc w:val="left"/>
+      <w:pPr>
+        <w:ind w:left="3600" w:hanging="360"/>
+      </w:pPr>
+    </w:lvl>
+    <w:lvl w:ilvl="5" w:tplc="0409001B">
+      <w:start w:val="1"/>
+      <w:numFmt w:val="lowerRoman"/>
+      <w:lvlText w:val="%6."/>
+      <w:lvlJc w:val="right"/>
+      <w:pPr>
+        <w:ind w:left="4320" w:hanging="180"/>
+      </w:pPr>
+    </w:lvl>
+    <w:lvl w:ilvl="6" w:tplc="0409000F">
+      <w:start w:val="1"/>
+      <w:numFmt w:val="decimal"/>
+      <w:lvlText w:val="%7."/>
+      <w:lvlJc w:val="left"/>
+      <w:pPr>
+        <w:ind w:left="5040" w:hanging="360"/>
+      </w:pPr>
+    </w:lvl>
+    <w:lvl w:ilvl="7" w:tplc="04090019">
+      <w:start w:val="1"/>
+      <w:numFmt w:val="lowerLetter"/>
+      <w:lvlText w:val="%8."/>
+      <w:lvlJc w:val="left"/>
+      <w:pPr>
+        <w:ind w:left="5760" w:hanging="360"/>
+      </w:pPr>
+    </w:lvl>
+    <w:lvl w:ilvl="8" w:tplc="0409001B">
+      <w:start w:val="1"/>
+      <w:numFmt w:val="lowerRoman"/>
+      <w:lvlText w:val="%9."/>
+      <w:lvlJc w:val="right"/>
+      <w:pPr>
+        <w:ind w:left="6480" w:hanging="180"/>
+      </w:pPr>
+    </w:lvl>
+  </w:abstractNum>
+  <w:abstractNum w:abstractNumId="4" w15:restartNumberingAfterBreak="0">
     <w:nsid w:val="5EB47059"/>
     <w:multiLevelType w:val="hybridMultilevel"/>
     <w:tmpl w:val="68504EB6"/>
@@ -3347,7 +3715,7 @@
       </w:pPr>
     </w:lvl>
   </w:abstractNum>
-  <w:abstractNum w:abstractNumId="4" w15:restartNumberingAfterBreak="0">
+  <w:abstractNum w:abstractNumId="5" w15:restartNumberingAfterBreak="0">
     <w:nsid w:val="60415A0F"/>
     <w:multiLevelType w:val="hybridMultilevel"/>
     <w:tmpl w:val="B74EDE38"/>
@@ -3443,13 +3811,43 @@
     <w:abstractNumId w:val="1"/>
   </w:num>
   <w:num w:numId="3">
-    <w:abstractNumId w:val="3"/>
+    <w:abstractNumId w:val="4"/>
   </w:num>
   <w:num w:numId="4">
     <w:abstractNumId w:val="2"/>
   </w:num>
   <w:num w:numId="5">
-    <w:abstractNumId w:val="4"/>
+    <w:abstractNumId w:val="5"/>
+  </w:num>
+  <w:num w:numId="6">
+    <w:abstractNumId w:val="3"/>
+    <w:lvlOverride w:ilvl="0">
+      <w:startOverride w:val="1"/>
+    </w:lvlOverride>
+    <w:lvlOverride w:ilvl="1">
+      <w:startOverride w:val="1"/>
+    </w:lvlOverride>
+    <w:lvlOverride w:ilvl="2">
+      <w:startOverride w:val="1"/>
+    </w:lvlOverride>
+    <w:lvlOverride w:ilvl="3">
+      <w:startOverride w:val="1"/>
+    </w:lvlOverride>
+    <w:lvlOverride w:ilvl="4">
+      <w:startOverride w:val="1"/>
+    </w:lvlOverride>
+    <w:lvlOverride w:ilvl="5">
+      <w:startOverride w:val="1"/>
+    </w:lvlOverride>
+    <w:lvlOverride w:ilvl="6">
+      <w:startOverride w:val="1"/>
+    </w:lvlOverride>
+    <w:lvlOverride w:ilvl="7">
+      <w:startOverride w:val="1"/>
+    </w:lvlOverride>
+    <w:lvlOverride w:ilvl="8">
+      <w:startOverride w:val="1"/>
+    </w:lvlOverride>
   </w:num>
 </w:numbering>
 </file>
@@ -4337,7 +4735,7 @@
 </file>
 
 <file path=customXml/itemProps1.xml><?xml version="1.0" encoding="utf-8"?>
-<ds:datastoreItem xmlns:ds="http://schemas.openxmlformats.org/officeDocument/2006/customXml" ds:itemID="{6AF0890C-3D0D-43B0-81B8-F749F7FEBF29}">
+<ds:datastoreItem xmlns:ds="http://schemas.openxmlformats.org/officeDocument/2006/customXml" ds:itemID="{F0A1C130-70B6-4D3D-AB54-A42C4C91150C}">
   <ds:schemaRefs>
     <ds:schemaRef ds:uri="http://schemas.openxmlformats.org/officeDocument/2006/bibliography"/>
   </ds:schemaRefs>

</xml_diff>